<commit_message>
Full documentation with Sphinx
</commit_message>
<xml_diff>
--- a/Report.docx
+++ b/Report.docx
@@ -4495,7 +4495,265 @@
         </w:drawing>
       </w:r>
     </w:p>
+    <w:p>
+      <w:pPr>
+        <w:pStyle w:val="Heading1"/>
+      </w:pPr>
+    </w:p>
+    <w:p>
+      <w:pPr>
+        <w:pStyle w:val="Heading1"/>
+      </w:pPr>
+      <w:r>
+        <w:t>7.</w:t>
+      </w:r>
+      <w:r>
+        <w:t xml:space="preserve"> Deployment and Integration</w:t>
+      </w:r>
+    </w:p>
+    <w:p>
+      <w:r>
+        <w:rPr>
+          <w:b/>
+          <w:bCs/>
+        </w:rPr>
+        <w:t>Docker Setup:</w:t>
+      </w:r>
+    </w:p>
+    <w:p>
+      <w:pPr>
+        <w:numPr>
+          <w:ilvl w:val="0"/>
+          <w:numId w:val="27"/>
+        </w:numPr>
+      </w:pPr>
+      <w:proofErr w:type="spellStart"/>
+      <w:r>
+        <w:rPr>
+          <w:b/>
+          <w:bCs/>
+        </w:rPr>
+        <w:t>Dockerfile</w:t>
+      </w:r>
+      <w:proofErr w:type="spellEnd"/>
+      <w:r>
+        <w:rPr>
+          <w:b/>
+          <w:bCs/>
+        </w:rPr>
+        <w:t xml:space="preserve"> Creation</w:t>
+      </w:r>
+      <w:r>
+        <w:t xml:space="preserve">: I started by creating a </w:t>
+      </w:r>
+      <w:proofErr w:type="spellStart"/>
+      <w:r>
+        <w:t>Dockerfile</w:t>
+      </w:r>
+      <w:proofErr w:type="spellEnd"/>
+      <w:r>
+        <w:t xml:space="preserve"> for each service. The </w:t>
+      </w:r>
+      <w:proofErr w:type="spellStart"/>
+      <w:r>
+        <w:t>Dockerfile</w:t>
+      </w:r>
+      <w:proofErr w:type="spellEnd"/>
+      <w:r>
+        <w:t xml:space="preserve"> defines the environment for the service, including the base image, dependencies, and the commands to run the service. For each service, I used Python’s official image as the base, then added the necessary Python dependencies from a requirements.txt file.</w:t>
+      </w:r>
+    </w:p>
+    <w:p>
+      <w:pPr>
+        <w:numPr>
+          <w:ilvl w:val="0"/>
+          <w:numId w:val="27"/>
+        </w:numPr>
+      </w:pPr>
+      <w:r>
+        <w:rPr>
+          <w:b/>
+          <w:bCs/>
+        </w:rPr>
+        <w:t>Docker Compose</w:t>
+      </w:r>
+      <w:r>
+        <w:t xml:space="preserve">: To manage </w:t>
+      </w:r>
+      <w:proofErr w:type="gramStart"/>
+      <w:r>
+        <w:t>the multiple</w:t>
+      </w:r>
+      <w:proofErr w:type="gramEnd"/>
+      <w:r>
+        <w:t xml:space="preserve"> services and their dependencies, I created a docker-</w:t>
+      </w:r>
+      <w:proofErr w:type="spellStart"/>
+      <w:r>
+        <w:t>compose.yml</w:t>
+      </w:r>
+      <w:proofErr w:type="spellEnd"/>
+      <w:r>
+        <w:t xml:space="preserve"> file. This file defines the services, how they interact, and sets up the necessary networks and volumes for persistent storage, if needed. It also manages </w:t>
+      </w:r>
+      <w:proofErr w:type="gramStart"/>
+      <w:r>
+        <w:t>the inter</w:t>
+      </w:r>
+      <w:proofErr w:type="gramEnd"/>
+      <w:r>
+        <w:t>-service communication. I made sure that the services could communicate with each other by linking them via Docker’s internal networking.</w:t>
+      </w:r>
+    </w:p>
+    <w:p>
+      <w:pPr>
+        <w:numPr>
+          <w:ilvl w:val="0"/>
+          <w:numId w:val="27"/>
+        </w:numPr>
+      </w:pPr>
+      <w:r>
+        <w:rPr>
+          <w:b/>
+          <w:bCs/>
+        </w:rPr>
+        <w:t>Networking</w:t>
+      </w:r>
+      <w:r>
+        <w:t xml:space="preserve">: I ensured that all services were able to communicate with each other through Docker’s default bridge network. For example, the Customers service </w:t>
+      </w:r>
+      <w:r>
+        <w:lastRenderedPageBreak/>
+        <w:t>communicates with the Inventory service over HTTP by making API calls, so they need to be able to resolve each other’s names (e.g., customers, inventory).</w:t>
+      </w:r>
+    </w:p>
+    <w:p>
+      <w:pPr>
+        <w:numPr>
+          <w:ilvl w:val="0"/>
+          <w:numId w:val="27"/>
+        </w:numPr>
+      </w:pPr>
+      <w:r>
+        <w:rPr>
+          <w:b/>
+          <w:bCs/>
+        </w:rPr>
+        <w:t>Testing and Debugging</w:t>
+      </w:r>
+      <w:r>
+        <w:t>: Once the services were containerized and set up with Docker Compose, I tested the setup by building and running the containers using:</w:t>
+      </w:r>
+    </w:p>
+    <w:p>
+      <w:pPr>
+        <w:ind w:left="720"/>
+      </w:pPr>
+      <w:r>
+        <w:t>I checked if all the services were running correctly and if the inter-service communication worked as expected by inspecting logs and testing API endpoints.</w:t>
+      </w:r>
+    </w:p>
+    <w:p>
+      <w:pPr>
+        <w:numPr>
+          <w:ilvl w:val="0"/>
+          <w:numId w:val="27"/>
+        </w:numPr>
+      </w:pPr>
+      <w:r>
+        <w:rPr>
+          <w:b/>
+          <w:bCs/>
+        </w:rPr>
+        <w:t>Volume Mapping</w:t>
+      </w:r>
+      <w:r>
+        <w:t>: For persistence and to avoid losing data when containers are stopped, I mapped necessary volumes (such as databases or uploaded files) to the host machine. This ensured that data could persist between container restarts.</w:t>
+      </w:r>
+    </w:p>
+    <w:p>
+      <w:pPr>
+        <w:numPr>
+          <w:ilvl w:val="0"/>
+          <w:numId w:val="27"/>
+        </w:numPr>
+      </w:pPr>
+      <w:r>
+        <w:rPr>
+          <w:b/>
+          <w:bCs/>
+        </w:rPr>
+        <w:t>Security and Performance</w:t>
+      </w:r>
+      <w:r>
+        <w:t xml:space="preserve">: I made sure to follow </w:t>
+      </w:r>
+      <w:r>
+        <w:t>the best</w:t>
+      </w:r>
+      <w:r>
+        <w:t xml:space="preserve"> practices in container security, such as running services with a non-root user inside the container, minimizing the size of the images, and ensuring that sensitive information (e.g., credentials) was securely stored.</w:t>
+      </w:r>
+    </w:p>
+    <w:p>
+      <w:r>
+        <w:t xml:space="preserve">By containerizing the services with Docker, I could easily scale, test, and deploy the application while ensuring that the environment remained consistent across different systems. It also </w:t>
+      </w:r>
+      <w:r>
+        <w:t>simplifies</w:t>
+      </w:r>
+      <w:r>
+        <w:t xml:space="preserve"> the deployment process, allowing me to integrate all the services smoothly and ensure that they work well together in a production-like environment.</w:t>
+      </w:r>
+    </w:p>
     <w:p/>
+    <w:p>
+      <w:pPr>
+        <w:rPr>
+          <w:b/>
+          <w:bCs/>
+        </w:rPr>
+      </w:pPr>
+      <w:r>
+        <w:rPr>
+          <w:b/>
+          <w:bCs/>
+        </w:rPr>
+        <w:t xml:space="preserve">Keep in mind I changed the API </w:t>
+      </w:r>
+      <w:proofErr w:type="spellStart"/>
+      <w:r>
+        <w:rPr>
+          <w:b/>
+          <w:bCs/>
+        </w:rPr>
+        <w:t>base_url</w:t>
+      </w:r>
+      <w:proofErr w:type="spellEnd"/>
+      <w:r>
+        <w:rPr>
+          <w:b/>
+          <w:bCs/>
+        </w:rPr>
+        <w:t xml:space="preserve"> to match the ones of the containers. I have 5 containers running: the 4 services and the </w:t>
+      </w:r>
+      <w:proofErr w:type="spellStart"/>
+      <w:r>
+        <w:rPr>
+          <w:b/>
+          <w:bCs/>
+        </w:rPr>
+        <w:t>mysql_container</w:t>
+      </w:r>
+      <w:proofErr w:type="spellEnd"/>
+      <w:r>
+        <w:rPr>
+          <w:b/>
+          <w:bCs/>
+        </w:rPr>
+        <w:t>.</w:t>
+      </w:r>
+    </w:p>
     <w:p/>
     <w:sectPr>
       <w:pgSz w:w="12240" w:h="15840"/>
@@ -6352,6 +6610,119 @@
     </w:lvl>
   </w:abstractNum>
   <w:abstractNum w:abstractNumId="13" w15:restartNumberingAfterBreak="0">
+    <w:nsid w:val="3FBB2568"/>
+    <w:multiLevelType w:val="multilevel"/>
+    <w:tmpl w:val="7CB83B9E"/>
+    <w:lvl w:ilvl="0">
+      <w:start w:val="1"/>
+      <w:numFmt w:val="decimal"/>
+      <w:lvlText w:val="%1."/>
+      <w:lvlJc w:val="left"/>
+      <w:pPr>
+        <w:tabs>
+          <w:tab w:val="num" w:pos="720"/>
+        </w:tabs>
+        <w:ind w:left="720" w:hanging="360"/>
+      </w:pPr>
+    </w:lvl>
+    <w:lvl w:ilvl="1" w:tentative="1">
+      <w:start w:val="1"/>
+      <w:numFmt w:val="decimal"/>
+      <w:lvlText w:val="%2."/>
+      <w:lvlJc w:val="left"/>
+      <w:pPr>
+        <w:tabs>
+          <w:tab w:val="num" w:pos="1440"/>
+        </w:tabs>
+        <w:ind w:left="1440" w:hanging="360"/>
+      </w:pPr>
+    </w:lvl>
+    <w:lvl w:ilvl="2" w:tentative="1">
+      <w:start w:val="1"/>
+      <w:numFmt w:val="decimal"/>
+      <w:lvlText w:val="%3."/>
+      <w:lvlJc w:val="left"/>
+      <w:pPr>
+        <w:tabs>
+          <w:tab w:val="num" w:pos="2160"/>
+        </w:tabs>
+        <w:ind w:left="2160" w:hanging="360"/>
+      </w:pPr>
+    </w:lvl>
+    <w:lvl w:ilvl="3" w:tentative="1">
+      <w:start w:val="1"/>
+      <w:numFmt w:val="decimal"/>
+      <w:lvlText w:val="%4."/>
+      <w:lvlJc w:val="left"/>
+      <w:pPr>
+        <w:tabs>
+          <w:tab w:val="num" w:pos="2880"/>
+        </w:tabs>
+        <w:ind w:left="2880" w:hanging="360"/>
+      </w:pPr>
+    </w:lvl>
+    <w:lvl w:ilvl="4" w:tentative="1">
+      <w:start w:val="1"/>
+      <w:numFmt w:val="decimal"/>
+      <w:lvlText w:val="%5."/>
+      <w:lvlJc w:val="left"/>
+      <w:pPr>
+        <w:tabs>
+          <w:tab w:val="num" w:pos="3600"/>
+        </w:tabs>
+        <w:ind w:left="3600" w:hanging="360"/>
+      </w:pPr>
+    </w:lvl>
+    <w:lvl w:ilvl="5" w:tentative="1">
+      <w:start w:val="1"/>
+      <w:numFmt w:val="decimal"/>
+      <w:lvlText w:val="%6."/>
+      <w:lvlJc w:val="left"/>
+      <w:pPr>
+        <w:tabs>
+          <w:tab w:val="num" w:pos="4320"/>
+        </w:tabs>
+        <w:ind w:left="4320" w:hanging="360"/>
+      </w:pPr>
+    </w:lvl>
+    <w:lvl w:ilvl="6" w:tentative="1">
+      <w:start w:val="1"/>
+      <w:numFmt w:val="decimal"/>
+      <w:lvlText w:val="%7."/>
+      <w:lvlJc w:val="left"/>
+      <w:pPr>
+        <w:tabs>
+          <w:tab w:val="num" w:pos="5040"/>
+        </w:tabs>
+        <w:ind w:left="5040" w:hanging="360"/>
+      </w:pPr>
+    </w:lvl>
+    <w:lvl w:ilvl="7" w:tentative="1">
+      <w:start w:val="1"/>
+      <w:numFmt w:val="decimal"/>
+      <w:lvlText w:val="%8."/>
+      <w:lvlJc w:val="left"/>
+      <w:pPr>
+        <w:tabs>
+          <w:tab w:val="num" w:pos="5760"/>
+        </w:tabs>
+        <w:ind w:left="5760" w:hanging="360"/>
+      </w:pPr>
+    </w:lvl>
+    <w:lvl w:ilvl="8" w:tentative="1">
+      <w:start w:val="1"/>
+      <w:numFmt w:val="decimal"/>
+      <w:lvlText w:val="%9."/>
+      <w:lvlJc w:val="left"/>
+      <w:pPr>
+        <w:tabs>
+          <w:tab w:val="num" w:pos="6480"/>
+        </w:tabs>
+        <w:ind w:left="6480" w:hanging="360"/>
+      </w:pPr>
+    </w:lvl>
+  </w:abstractNum>
+  <w:abstractNum w:abstractNumId="14" w15:restartNumberingAfterBreak="0">
     <w:nsid w:val="4E3D483F"/>
     <w:multiLevelType w:val="multilevel"/>
     <w:tmpl w:val="A84C0446"/>
@@ -6500,7 +6871,7 @@
       </w:rPr>
     </w:lvl>
   </w:abstractNum>
-  <w:abstractNum w:abstractNumId="14" w15:restartNumberingAfterBreak="0">
+  <w:abstractNum w:abstractNumId="15" w15:restartNumberingAfterBreak="0">
     <w:nsid w:val="4E6841E8"/>
     <w:multiLevelType w:val="multilevel"/>
     <w:tmpl w:val="6B16C5B6"/>
@@ -6649,7 +7020,7 @@
       </w:rPr>
     </w:lvl>
   </w:abstractNum>
-  <w:abstractNum w:abstractNumId="15" w15:restartNumberingAfterBreak="0">
+  <w:abstractNum w:abstractNumId="16" w15:restartNumberingAfterBreak="0">
     <w:nsid w:val="4EBB34BC"/>
     <w:multiLevelType w:val="multilevel"/>
     <w:tmpl w:val="BC4AFC34"/>
@@ -6798,7 +7169,7 @@
       </w:rPr>
     </w:lvl>
   </w:abstractNum>
-  <w:abstractNum w:abstractNumId="16" w15:restartNumberingAfterBreak="0">
+  <w:abstractNum w:abstractNumId="17" w15:restartNumberingAfterBreak="0">
     <w:nsid w:val="57B2193E"/>
     <w:multiLevelType w:val="multilevel"/>
     <w:tmpl w:val="17C8BCC8"/>
@@ -6947,7 +7318,7 @@
       </w:rPr>
     </w:lvl>
   </w:abstractNum>
-  <w:abstractNum w:abstractNumId="17" w15:restartNumberingAfterBreak="0">
+  <w:abstractNum w:abstractNumId="18" w15:restartNumberingAfterBreak="0">
     <w:nsid w:val="66E17FD0"/>
     <w:multiLevelType w:val="multilevel"/>
     <w:tmpl w:val="2AAA11C8"/>
@@ -7096,7 +7467,7 @@
       </w:rPr>
     </w:lvl>
   </w:abstractNum>
-  <w:abstractNum w:abstractNumId="18" w15:restartNumberingAfterBreak="0">
+  <w:abstractNum w:abstractNumId="19" w15:restartNumberingAfterBreak="0">
     <w:nsid w:val="67E74A00"/>
     <w:multiLevelType w:val="multilevel"/>
     <w:tmpl w:val="4D2E49C8"/>
@@ -7245,7 +7616,7 @@
       </w:rPr>
     </w:lvl>
   </w:abstractNum>
-  <w:abstractNum w:abstractNumId="19" w15:restartNumberingAfterBreak="0">
+  <w:abstractNum w:abstractNumId="20" w15:restartNumberingAfterBreak="0">
     <w:nsid w:val="69CC1712"/>
     <w:multiLevelType w:val="multilevel"/>
     <w:tmpl w:val="9730B5F6"/>
@@ -7394,7 +7765,7 @@
       </w:rPr>
     </w:lvl>
   </w:abstractNum>
-  <w:abstractNum w:abstractNumId="20" w15:restartNumberingAfterBreak="0">
+  <w:abstractNum w:abstractNumId="21" w15:restartNumberingAfterBreak="0">
     <w:nsid w:val="6A267B5B"/>
     <w:multiLevelType w:val="multilevel"/>
     <w:tmpl w:val="244A89DE"/>
@@ -7543,7 +7914,7 @@
       </w:rPr>
     </w:lvl>
   </w:abstractNum>
-  <w:abstractNum w:abstractNumId="21" w15:restartNumberingAfterBreak="0">
+  <w:abstractNum w:abstractNumId="22" w15:restartNumberingAfterBreak="0">
     <w:nsid w:val="6DA75C0F"/>
     <w:multiLevelType w:val="multilevel"/>
     <w:tmpl w:val="EEB2A8F6"/>
@@ -7656,7 +8027,7 @@
       </w:pPr>
     </w:lvl>
   </w:abstractNum>
-  <w:abstractNum w:abstractNumId="22" w15:restartNumberingAfterBreak="0">
+  <w:abstractNum w:abstractNumId="23" w15:restartNumberingAfterBreak="0">
     <w:nsid w:val="73560373"/>
     <w:multiLevelType w:val="multilevel"/>
     <w:tmpl w:val="184EDE9C"/>
@@ -7773,7 +8144,7 @@
       </w:pPr>
     </w:lvl>
   </w:abstractNum>
-  <w:abstractNum w:abstractNumId="23" w15:restartNumberingAfterBreak="0">
+  <w:abstractNum w:abstractNumId="24" w15:restartNumberingAfterBreak="0">
     <w:nsid w:val="7B512FA8"/>
     <w:multiLevelType w:val="multilevel"/>
     <w:tmpl w:val="E2404BC0"/>
@@ -7922,7 +8293,7 @@
       </w:rPr>
     </w:lvl>
   </w:abstractNum>
-  <w:abstractNum w:abstractNumId="24" w15:restartNumberingAfterBreak="0">
+  <w:abstractNum w:abstractNumId="25" w15:restartNumberingAfterBreak="0">
     <w:nsid w:val="7E8D3547"/>
     <w:multiLevelType w:val="multilevel"/>
     <w:tmpl w:val="26DE8504"/>
@@ -8071,7 +8442,7 @@
       </w:rPr>
     </w:lvl>
   </w:abstractNum>
-  <w:abstractNum w:abstractNumId="25" w15:restartNumberingAfterBreak="0">
+  <w:abstractNum w:abstractNumId="26" w15:restartNumberingAfterBreak="0">
     <w:nsid w:val="7F680686"/>
     <w:multiLevelType w:val="multilevel"/>
     <w:tmpl w:val="D27EB68C"/>
@@ -8224,7 +8595,7 @@
     <w:abstractNumId w:val="5"/>
   </w:num>
   <w:num w:numId="2" w16cid:durableId="704913823">
-    <w:abstractNumId w:val="21"/>
+    <w:abstractNumId w:val="22"/>
   </w:num>
   <w:num w:numId="3" w16cid:durableId="1224097583">
     <w:abstractNumId w:val="10"/>
@@ -8236,10 +8607,10 @@
     <w:abstractNumId w:val="2"/>
   </w:num>
   <w:num w:numId="6" w16cid:durableId="1106388516">
-    <w:abstractNumId w:val="14"/>
+    <w:abstractNumId w:val="15"/>
   </w:num>
   <w:num w:numId="7" w16cid:durableId="115762623">
-    <w:abstractNumId w:val="19"/>
+    <w:abstractNumId w:val="20"/>
   </w:num>
   <w:num w:numId="8" w16cid:durableId="1309435731">
     <w:abstractNumId w:val="9"/>
@@ -8248,13 +8619,13 @@
     <w:abstractNumId w:val="6"/>
   </w:num>
   <w:num w:numId="10" w16cid:durableId="105277233">
-    <w:abstractNumId w:val="15"/>
+    <w:abstractNumId w:val="16"/>
   </w:num>
   <w:num w:numId="11" w16cid:durableId="2081436895">
     <w:abstractNumId w:val="4"/>
   </w:num>
   <w:num w:numId="12" w16cid:durableId="29457621">
-    <w:abstractNumId w:val="18"/>
+    <w:abstractNumId w:val="19"/>
   </w:num>
   <w:num w:numId="13" w16cid:durableId="1599869665">
     <w:abstractNumId w:val="12"/>
@@ -8263,40 +8634,43 @@
     <w:abstractNumId w:val="0"/>
   </w:num>
   <w:num w:numId="15" w16cid:durableId="855844960">
-    <w:abstractNumId w:val="23"/>
+    <w:abstractNumId w:val="24"/>
   </w:num>
   <w:num w:numId="16" w16cid:durableId="756901008">
     <w:abstractNumId w:val="3"/>
   </w:num>
   <w:num w:numId="17" w16cid:durableId="966277764">
-    <w:abstractNumId w:val="17"/>
+    <w:abstractNumId w:val="18"/>
   </w:num>
   <w:num w:numId="18" w16cid:durableId="1490708398">
     <w:abstractNumId w:val="1"/>
   </w:num>
   <w:num w:numId="19" w16cid:durableId="1514152251">
-    <w:abstractNumId w:val="16"/>
+    <w:abstractNumId w:val="17"/>
   </w:num>
   <w:num w:numId="20" w16cid:durableId="1449935693">
-    <w:abstractNumId w:val="25"/>
+    <w:abstractNumId w:val="26"/>
   </w:num>
   <w:num w:numId="21" w16cid:durableId="1579364811">
     <w:abstractNumId w:val="7"/>
   </w:num>
   <w:num w:numId="22" w16cid:durableId="1037894680">
-    <w:abstractNumId w:val="20"/>
+    <w:abstractNumId w:val="21"/>
   </w:num>
   <w:num w:numId="23" w16cid:durableId="790561358">
-    <w:abstractNumId w:val="13"/>
+    <w:abstractNumId w:val="14"/>
   </w:num>
   <w:num w:numId="24" w16cid:durableId="33772589">
     <w:abstractNumId w:val="8"/>
   </w:num>
   <w:num w:numId="25" w16cid:durableId="846212922">
-    <w:abstractNumId w:val="24"/>
+    <w:abstractNumId w:val="25"/>
   </w:num>
   <w:num w:numId="26" w16cid:durableId="1647277150">
-    <w:abstractNumId w:val="22"/>
+    <w:abstractNumId w:val="23"/>
+  </w:num>
+  <w:num w:numId="27" w16cid:durableId="1405952647">
+    <w:abstractNumId w:val="13"/>
   </w:num>
 </w:numbering>
 </file>

</xml_diff>

<commit_message>
adding to word doc
</commit_message>
<xml_diff>
--- a/Report.docx
+++ b/Report.docx
@@ -208,6 +208,7 @@
           <w:szCs w:val="32"/>
         </w:rPr>
       </w:pPr>
+      <w:proofErr w:type="gramStart"/>
       <w:r>
         <w:rPr>
           <w:sz w:val="32"/>
@@ -215,6 +216,7 @@
         </w:rPr>
         <w:t>By:</w:t>
       </w:r>
+      <w:proofErr w:type="gramEnd"/>
     </w:p>
     <w:p>
       <w:pPr>
@@ -535,7 +537,23 @@
         <w:t>Project Overview:</w:t>
       </w:r>
       <w:r>
-        <w:t> This project focuses on developing the backend web services for an e-commerce website. The system consists of four key services—Customers, Inventory, Sales, and Reviews—which will handle customer registration, product management, sales transactions, and product reviews respectively. These services are designed to interact with each other through API calls, providing a seamless and efficient user experience. The project is containerized using Docker to ensure consistent deployment across various environments. The goal is to build a robust, scalable, and secure backend system that supports an e-commerce platform's core functionalities, such as user management, product inventory, and order processing.</w:t>
+        <w:t xml:space="preserve"> This project focuses on developing the backend web services for an e-commerce website. The system consists of four key services—Customers, Inventory, Sales, and </w:t>
+      </w:r>
+      <w:proofErr w:type="gramStart"/>
+      <w:r>
+        <w:t>Reviews—</w:t>
+      </w:r>
+      <w:proofErr w:type="gramEnd"/>
+      <w:r>
+        <w:t xml:space="preserve">which will handle customer registration, product management, sales transactions, and product reviews respectively. These services are designed to interact with each other through API calls, providing </w:t>
+      </w:r>
+      <w:proofErr w:type="gramStart"/>
+      <w:r>
+        <w:t>a seamless</w:t>
+      </w:r>
+      <w:proofErr w:type="gramEnd"/>
+      <w:r>
+        <w:t xml:space="preserve"> and efficient user experience. The project is containerized using Docker to ensure consistent deployment across various environments. The goal is to build a robust, scalable, and secure backend system that supports an e-commerce platform's core functionalities, such as user management, product inventory, and order processing.</w:t>
       </w:r>
     </w:p>
     <w:p>
@@ -650,7 +668,15 @@
     </w:p>
     <w:p>
       <w:r>
-        <w:t>The system is composed of four backend services—Customers, Inventory, Sales, and Reviews—designed to provide the core functionality of an e-commerce platform. These services interact with each other to manage customer information, product inventory, sales transactions, and product reviews, while ensuring scalability, flexibility, and separation of concerns.</w:t>
+        <w:t xml:space="preserve">The system is composed of four backend services—Customers, Inventory, Sales, and </w:t>
+      </w:r>
+      <w:proofErr w:type="gramStart"/>
+      <w:r>
+        <w:t>Reviews—</w:t>
+      </w:r>
+      <w:proofErr w:type="gramEnd"/>
+      <w:r>
+        <w:t>designed to provide the core functionality of an e-commerce platform. These services interact with each other to manage customer information, product inventory, sales transactions, and product reviews, while ensuring scalability, flexibility, and separation of concerns.</w:t>
       </w:r>
     </w:p>
     <w:p/>
@@ -810,12 +836,21 @@
           <w:numId w:val="3"/>
         </w:numPr>
       </w:pPr>
-      <w:r>
-        <w:rPr>
-          <w:b/>
-          <w:bCs/>
-        </w:rPr>
-        <w:t>Register Customer (/register)</w:t>
+      <w:proofErr w:type="gramStart"/>
+      <w:r>
+        <w:rPr>
+          <w:b/>
+          <w:bCs/>
+        </w:rPr>
+        <w:t>Register Customer (/</w:t>
+      </w:r>
+      <w:proofErr w:type="gramEnd"/>
+      <w:r>
+        <w:rPr>
+          <w:b/>
+          <w:bCs/>
+        </w:rPr>
+        <w:t>register)</w:t>
       </w:r>
       <w:r>
         <w:t>: Handles new customer registration, validating inputs like username, password, and other personal details.</w:t>
@@ -960,7 +995,7 @@
     <w:p>
       <w:r>
         <w:pict w14:anchorId="5E473C89">
-          <v:rect id="_x0000_i1043" style="width:0;height:1.5pt" o:hralign="center" o:hrstd="t" o:hr="t" fillcolor="#a0a0a0" stroked="f"/>
+          <v:rect id="_x0000_i1025" style="width:0;height:1.5pt" o:hralign="center" o:hrstd="t" o:hr="t" fillcolor="#a0a0a0" stroked="f"/>
         </w:pict>
       </w:r>
     </w:p>
@@ -1264,13 +1299,21 @@
         <w:t>Error Handling:</w:t>
       </w:r>
       <w:r>
-        <w:t xml:space="preserve"> Returning appropriate errors when items are not found or validations fail.</w:t>
+        <w:t xml:space="preserve"> Returning appropriate errors when items are not </w:t>
+      </w:r>
+      <w:proofErr w:type="gramStart"/>
+      <w:r>
+        <w:t>found</w:t>
+      </w:r>
+      <w:proofErr w:type="gramEnd"/>
+      <w:r>
+        <w:t xml:space="preserve"> or validations fail.</w:t>
       </w:r>
     </w:p>
     <w:p>
       <w:r>
         <w:pict w14:anchorId="6DEA3433">
-          <v:rect id="_x0000_i1044" style="width:0;height:1.5pt" o:hralign="center" o:hrstd="t" o:hr="t" fillcolor="#a0a0a0" stroked="f"/>
+          <v:rect id="_x0000_i1026" style="width:0;height:1.5pt" o:hralign="center" o:hrstd="t" o:hr="t" fillcolor="#a0a0a0" stroked="f"/>
         </w:pict>
       </w:r>
     </w:p>
@@ -1481,7 +1524,7 @@
     <w:p>
       <w:r>
         <w:pict w14:anchorId="4CE17FF6">
-          <v:rect id="_x0000_i1045" style="width:0;height:1.5pt" o:hralign="center" o:hrstd="t" o:hr="t" fillcolor="#a0a0a0" stroked="f"/>
+          <v:rect id="_x0000_i1027" style="width:0;height:1.5pt" o:hralign="center" o:hrstd="t" o:hr="t" fillcolor="#a0a0a0" stroked="f"/>
         </w:pict>
       </w:r>
     </w:p>
@@ -1820,23 +1863,15 @@
           <w:bCs/>
           <w:highlight w:val="yellow"/>
         </w:rPr>
-        <w:t>ecommerce_Backend.postman_collection</w:t>
-      </w:r>
+        <w:t>ecommerce_Backend.postman_collection.json</w:t>
+      </w:r>
+      <w:proofErr w:type="spellEnd"/>
       <w:r>
         <w:rPr>
           <w:b/>
           <w:bCs/>
           <w:highlight w:val="yellow"/>
         </w:rPr>
-        <w:t>.json</w:t>
-      </w:r>
-      <w:proofErr w:type="spellEnd"/>
-      <w:r>
-        <w:rPr>
-          <w:b/>
-          <w:bCs/>
-          <w:highlight w:val="yellow"/>
-        </w:rPr>
         <w:t>”</w:t>
       </w:r>
       <w:r>
@@ -1864,6 +1899,7 @@
         <w:rPr>
           <w:b/>
           <w:bCs/>
+          <w:noProof/>
         </w:rPr>
         <w:drawing>
           <wp:inline distT="0" distB="0" distL="0" distR="0" wp14:anchorId="57E1FA33" wp14:editId="3034E585">
@@ -2337,7 +2373,7 @@
     <w:p>
       <w:r>
         <w:pict w14:anchorId="5C6DA5F0">
-          <v:rect id="_x0000_i1079" style="width:0;height:1.5pt" o:hralign="center" o:hrstd="t" o:hr="t" fillcolor="#a0a0a0" stroked="f"/>
+          <v:rect id="_x0000_i1028" style="width:0;height:1.5pt" o:hralign="center" o:hrstd="t" o:hr="t" fillcolor="#a0a0a0" stroked="f"/>
         </w:pict>
       </w:r>
     </w:p>
@@ -2538,7 +2574,7 @@
     <w:p>
       <w:r>
         <w:pict w14:anchorId="7583CA57">
-          <v:rect id="_x0000_i1080" style="width:0;height:1.5pt" o:hralign="center" o:hrstd="t" o:hr="t" fillcolor="#a0a0a0" stroked="f"/>
+          <v:rect id="_x0000_i1029" style="width:0;height:1.5pt" o:hralign="center" o:hrstd="t" o:hr="t" fillcolor="#a0a0a0" stroked="f"/>
         </w:pict>
       </w:r>
     </w:p>
@@ -2704,7 +2740,7 @@
     <w:p>
       <w:r>
         <w:pict w14:anchorId="5BF669DC">
-          <v:rect id="_x0000_i1081" style="width:0;height:1.5pt" o:hralign="center" o:hrstd="t" o:hr="t" fillcolor="#a0a0a0" stroked="f"/>
+          <v:rect id="_x0000_i1030" style="width:0;height:1.5pt" o:hralign="center" o:hrstd="t" o:hr="t" fillcolor="#a0a0a0" stroked="f"/>
         </w:pict>
       </w:r>
     </w:p>
@@ -2816,7 +2852,7 @@
     <w:p>
       <w:r>
         <w:pict w14:anchorId="1747F950">
-          <v:rect id="_x0000_i1082" style="width:0;height:1.5pt" o:hralign="center" o:hrstd="t" o:hr="t" fillcolor="#a0a0a0" stroked="f"/>
+          <v:rect id="_x0000_i1031" style="width:0;height:1.5pt" o:hralign="center" o:hrstd="t" o:hr="t" fillcolor="#a0a0a0" stroked="f"/>
         </w:pict>
       </w:r>
     </w:p>
@@ -3009,7 +3045,7 @@
     <w:p>
       <w:r>
         <w:pict w14:anchorId="3F34241D">
-          <v:rect id="_x0000_i1083" style="width:0;height:1.5pt" o:hralign="center" o:hrstd="t" o:hr="t" fillcolor="#a0a0a0" stroked="f"/>
+          <v:rect id="_x0000_i1032" style="width:0;height:1.5pt" o:hralign="center" o:hrstd="t" o:hr="t" fillcolor="#a0a0a0" stroked="f"/>
         </w:pict>
       </w:r>
     </w:p>
@@ -3211,8 +3247,13 @@
           <w:numId w:val="18"/>
         </w:numPr>
       </w:pPr>
-      <w:r>
-        <w:t>Tests how various components (e.g., Customers, Inventory, Sales, and Reviews) work together.</w:t>
+      <w:proofErr w:type="gramStart"/>
+      <w:r>
+        <w:t>Tests</w:t>
+      </w:r>
+      <w:proofErr w:type="gramEnd"/>
+      <w:r>
+        <w:t xml:space="preserve"> how various components (e.g., Customers, Inventory, Sales, and Reviews) work together.</w:t>
       </w:r>
     </w:p>
     <w:p>
@@ -3345,7 +3386,7 @@
     <w:p>
       <w:r>
         <w:pict w14:anchorId="5D4AC402">
-          <v:rect id="_x0000_i1119" style="width:0;height:1.5pt" o:hralign="center" o:hrstd="t" o:hr="t" fillcolor="#a0a0a0" stroked="f"/>
+          <v:rect id="_x0000_i1033" style="width:0;height:1.5pt" o:hralign="center" o:hrstd="t" o:hr="t" fillcolor="#a0a0a0" stroked="f"/>
         </w:pict>
       </w:r>
     </w:p>
@@ -3542,7 +3583,7 @@
     <w:p>
       <w:r>
         <w:pict w14:anchorId="184E6655">
-          <v:rect id="_x0000_i1120" style="width:0;height:1.5pt" o:hralign="center" o:hrstd="t" o:hr="t" fillcolor="#a0a0a0" stroked="f"/>
+          <v:rect id="_x0000_i1034" style="width:0;height:1.5pt" o:hralign="center" o:hrstd="t" o:hr="t" fillcolor="#a0a0a0" stroked="f"/>
         </w:pict>
       </w:r>
     </w:p>
@@ -3776,7 +3817,7 @@
     <w:p>
       <w:r>
         <w:pict w14:anchorId="12B88A0C">
-          <v:rect id="_x0000_i1121" style="width:0;height:1.5pt" o:hralign="center" o:hrstd="t" o:hr="t" fillcolor="#a0a0a0" stroked="f"/>
+          <v:rect id="_x0000_i1035" style="width:0;height:1.5pt" o:hralign="center" o:hrstd="t" o:hr="t" fillcolor="#a0a0a0" stroked="f"/>
         </w:pict>
       </w:r>
     </w:p>
@@ -3992,7 +4033,13 @@
         </w:numPr>
       </w:pPr>
       <w:r>
-        <w:t>Approve, flag, delete → Status: 200 OK</w:t>
+        <w:t xml:space="preserve">Approve, </w:t>
+      </w:r>
+      <w:r>
+        <w:t>or</w:t>
+      </w:r>
+      <w:r>
+        <w:t xml:space="preserve"> delete → Status: 200 OK</w:t>
       </w:r>
     </w:p>
     <w:p>
@@ -4007,9 +4054,83 @@
       </w:r>
     </w:p>
     <w:p>
+      <w:pPr>
+        <w:pStyle w:val="ListParagraph"/>
+        <w:numPr>
+          <w:ilvl w:val="0"/>
+          <w:numId w:val="24"/>
+        </w:numPr>
+      </w:pPr>
+      <w:r>
+        <w:rPr>
+          <w:b/>
+          <w:bCs/>
+        </w:rPr>
+        <w:t>Flag Review</w:t>
+      </w:r>
+    </w:p>
+    <w:p>
+      <w:pPr>
+        <w:pStyle w:val="ListParagraph"/>
+        <w:numPr>
+          <w:ilvl w:val="1"/>
+          <w:numId w:val="24"/>
+        </w:numPr>
+      </w:pPr>
+      <w:r>
+        <w:t xml:space="preserve">Flag a review </w:t>
+      </w:r>
+      <w:r>
+        <w:t>→ Status: 200 OK</w:t>
+      </w:r>
+      <w:r>
+        <w:t xml:space="preserve"> </w:t>
+      </w:r>
+      <w:r>
+        <w:t>or 404 Not Found</w:t>
+      </w:r>
+    </w:p>
+    <w:p>
+      <w:pPr>
+        <w:pStyle w:val="ListParagraph"/>
+        <w:ind w:left="1440"/>
+      </w:pPr>
+    </w:p>
+    <w:p>
+      <w:pPr>
+        <w:pStyle w:val="ListParagraph"/>
+        <w:numPr>
+          <w:ilvl w:val="0"/>
+          <w:numId w:val="24"/>
+        </w:numPr>
+      </w:pPr>
+      <w:r>
+        <w:rPr>
+          <w:b/>
+          <w:bCs/>
+        </w:rPr>
+        <w:t>get Flagged Reviews</w:t>
+      </w:r>
+    </w:p>
+    <w:p>
+      <w:pPr>
+        <w:pStyle w:val="ListParagraph"/>
+        <w:numPr>
+          <w:ilvl w:val="1"/>
+          <w:numId w:val="24"/>
+        </w:numPr>
+      </w:pPr>
+      <w:r>
+        <w:t xml:space="preserve">View all flagged reviews </w:t>
+      </w:r>
+      <w:r>
+        <w:t>→ Status: 200 OK</w:t>
+      </w:r>
+    </w:p>
+    <w:p>
       <w:r>
         <w:pict w14:anchorId="4C94A68E">
-          <v:rect id="_x0000_i1122" style="width:0;height:1.5pt" o:hralign="center" o:hrstd="t" o:hr="t" fillcolor="#a0a0a0" stroked="f"/>
+          <v:rect id="_x0000_i1036" style="width:0;height:1.5pt" o:hralign="center" o:hrstd="t" o:hr="t" fillcolor="#a0a0a0" stroked="f"/>
         </w:pict>
       </w:r>
     </w:p>
@@ -4025,6 +4146,7 @@
           <w:b/>
           <w:bCs/>
         </w:rPr>
+        <w:lastRenderedPageBreak/>
         <w:t>4. Sales Service (test_sales.py)</w:t>
       </w:r>
       <w:r>
@@ -4092,7 +4214,6 @@
         </w:numPr>
       </w:pPr>
       <w:r>
-        <w:lastRenderedPageBreak/>
         <w:t>Valid item → Status: 200 OK</w:t>
       </w:r>
     </w:p>
@@ -4206,7 +4327,7 @@
     <w:p>
       <w:r>
         <w:pict w14:anchorId="7DC67843">
-          <v:rect id="_x0000_i1123" style="width:0;height:1.5pt" o:hralign="center" o:hrstd="t" o:hr="t" fillcolor="#a0a0a0" stroked="f"/>
+          <v:rect id="_x0000_i1037" style="width:0;height:1.5pt" o:hralign="center" o:hrstd="t" o:hr="t" fillcolor="#a0a0a0" stroked="f"/>
         </w:pict>
       </w:r>
     </w:p>
@@ -4392,6 +4513,9 @@
     <w:p/>
     <w:p>
       <w:r>
+        <w:rPr>
+          <w:noProof/>
+        </w:rPr>
         <w:drawing>
           <wp:inline distT="0" distB="0" distL="0" distR="0" wp14:anchorId="0B91DFD7" wp14:editId="7CF0ACE5">
             <wp:extent cx="6283004" cy="2832722"/>
@@ -4512,7 +4636,15 @@
         <w:t>Docker Compose</w:t>
       </w:r>
       <w:r>
-        <w:t>: To manage the multiple services and their dependencies, I created a docker-</w:t>
+        <w:t xml:space="preserve">: To manage </w:t>
+      </w:r>
+      <w:proofErr w:type="gramStart"/>
+      <w:r>
+        <w:t>the multiple</w:t>
+      </w:r>
+      <w:proofErr w:type="gramEnd"/>
+      <w:r>
+        <w:t xml:space="preserve"> services and their dependencies, I created a docker-</w:t>
       </w:r>
       <w:proofErr w:type="spellStart"/>
       <w:r>
@@ -4520,7 +4652,15 @@
       </w:r>
       <w:proofErr w:type="spellEnd"/>
       <w:r>
-        <w:t xml:space="preserve"> file. This file defines the services, how they interact, and sets up the necessary networks and volumes for persistent storage, if needed. It also manages the inter-service communication. I made sure that the services could communicate with each other by linking them via Docker’s internal networking.</w:t>
+        <w:t xml:space="preserve"> file. This file defines the services, how they interact, and sets up the necessary networks and volumes for persistent storage, if needed. It also manages </w:t>
+      </w:r>
+      <w:proofErr w:type="gramStart"/>
+      <w:r>
+        <w:t>the inter</w:t>
+      </w:r>
+      <w:proofErr w:type="gramEnd"/>
+      <w:r>
+        <w:t>-service communication. I made sure that the services could communicate with each other by linking them via Docker’s internal networking.</w:t>
       </w:r>
     </w:p>
     <w:p>
@@ -4604,24 +4744,12 @@
         <w:t>Security and Performance</w:t>
       </w:r>
       <w:r>
-        <w:t xml:space="preserve">: I made sure to follow </w:t>
-      </w:r>
-      <w:r>
-        <w:t>the best</w:t>
-      </w:r>
-      <w:r>
-        <w:t xml:space="preserve"> practices in container security, such as running services with a non-root user inside the container, minimizing the size of the images, and ensuring that sensitive information (e.g., credentials) was securely stored.</w:t>
-      </w:r>
-    </w:p>
-    <w:p>
-      <w:r>
-        <w:t xml:space="preserve">By containerizing the services with Docker, I could easily scale, test, and deploy the application while ensuring that the environment remained consistent across different systems. It also </w:t>
-      </w:r>
-      <w:r>
-        <w:t>simplifies</w:t>
-      </w:r>
-      <w:r>
-        <w:t xml:space="preserve"> the deployment process, allowing me to integrate all the services smoothly and ensure that they work well together in a production-like environment.</w:t>
+        <w:t>: I made sure to follow the best practices in container security, such as running services with a non-root user inside the container, minimizing the size of the images, and ensuring that sensitive information (e.g., credentials) was securely stored.</w:t>
+      </w:r>
+    </w:p>
+    <w:p>
+      <w:r>
+        <w:t>By containerizing the services with Docker, I could easily scale, test, and deploy the application while ensuring that the environment remained consistent across different systems. It also simplifies the deployment process, allowing me to integrate all the services smoothly and ensure that they work well together in a production-like environment.</w:t>
       </w:r>
     </w:p>
     <w:p/>
@@ -4743,6 +4871,9 @@
     </w:p>
     <w:p>
       <w:r>
+        <w:rPr>
+          <w:noProof/>
+        </w:rPr>
         <w:lastRenderedPageBreak/>
         <w:drawing>
           <wp:inline distT="0" distB="0" distL="0" distR="0" wp14:anchorId="1E5499EA" wp14:editId="14B856F0">
@@ -5021,6 +5152,9 @@
     </w:p>
     <w:p>
       <w:r>
+        <w:rPr>
+          <w:noProof/>
+        </w:rPr>
         <w:drawing>
           <wp:inline distT="0" distB="0" distL="0" distR="0" wp14:anchorId="0D2D4455" wp14:editId="3312E547">
             <wp:extent cx="5943600" cy="1028065"/>
@@ -5157,6 +5291,7 @@
         <w:rPr>
           <w:b/>
           <w:bCs/>
+          <w:noProof/>
         </w:rPr>
         <w:lastRenderedPageBreak/>
         <w:drawing>
@@ -5235,6 +5370,954 @@
         </w:rPr>
       </w:pPr>
     </w:p>
+    <w:p>
+      <w:pPr>
+        <w:pStyle w:val="Heading1"/>
+      </w:pPr>
+      <w:r>
+        <w:t>11. Validation and Sanitization</w:t>
+      </w:r>
+    </w:p>
+    <w:p>
+      <w:r>
+        <w:t xml:space="preserve">Validation and sanitization were implemented for user </w:t>
+      </w:r>
+      <w:proofErr w:type="gramStart"/>
+      <w:r>
+        <w:t>inputs</w:t>
+      </w:r>
+      <w:proofErr w:type="gramEnd"/>
+      <w:r>
+        <w:t xml:space="preserve"> in </w:t>
+      </w:r>
+      <w:r>
+        <w:t>all our</w:t>
+      </w:r>
+      <w:r>
+        <w:t xml:space="preserve"> </w:t>
+      </w:r>
+      <w:r>
+        <w:t>s</w:t>
+      </w:r>
+      <w:r>
+        <w:t>ervice</w:t>
+      </w:r>
+      <w:r>
+        <w:t>s</w:t>
+      </w:r>
+      <w:r>
+        <w:t xml:space="preserve"> to ensure data integrity and security. This prevents SQL </w:t>
+      </w:r>
+      <w:proofErr w:type="gramStart"/>
+      <w:r>
+        <w:t>injection</w:t>
+      </w:r>
+      <w:proofErr w:type="gramEnd"/>
+      <w:r>
+        <w:t xml:space="preserve"> and ensures that inputs meet the required format. Inputs like review text, ratings,</w:t>
+      </w:r>
+      <w:r>
+        <w:t xml:space="preserve"> age, usernames,</w:t>
+      </w:r>
+      <w:r>
+        <w:t xml:space="preserve"> product IDs </w:t>
+      </w:r>
+      <w:r>
+        <w:t xml:space="preserve">and many more </w:t>
+      </w:r>
+      <w:r>
+        <w:t>are validated for correctness and sanitized to avoid malicious payloads.</w:t>
+      </w:r>
+    </w:p>
+    <w:p>
+      <w:pPr>
+        <w:rPr>
+          <w:noProof/>
+        </w:rPr>
+      </w:pPr>
+      <w:r>
+        <w:lastRenderedPageBreak/>
+        <w:t xml:space="preserve">Examples of validation is this function in </w:t>
+      </w:r>
+      <w:proofErr w:type="gramStart"/>
+      <w:r>
+        <w:t>the customer</w:t>
+      </w:r>
+      <w:proofErr w:type="gramEnd"/>
+      <w:r>
+        <w:t xml:space="preserve"> service that validates the input needed to register a customer.</w:t>
+      </w:r>
+      <w:r>
+        <w:rPr>
+          <w:noProof/>
+        </w:rPr>
+        <w:t xml:space="preserve"> </w:t>
+      </w:r>
+      <w:r>
+        <w:rPr>
+          <w:noProof/>
+        </w:rPr>
+        <w:t>It is discussed in detail previously.</w:t>
+      </w:r>
+      <w:r>
+        <w:drawing>
+          <wp:inline distT="0" distB="0" distL="0" distR="0" wp14:anchorId="68B40879" wp14:editId="29104BA0">
+            <wp:extent cx="5943600" cy="3520440"/>
+            <wp:effectExtent l="0" t="0" r="0" b="3810"/>
+            <wp:docPr id="696524166" name="Picture 1"/>
+            <wp:cNvGraphicFramePr>
+              <a:graphicFrameLocks xmlns:a="http://schemas.openxmlformats.org/drawingml/2006/main" noChangeAspect="1"/>
+            </wp:cNvGraphicFramePr>
+            <a:graphic xmlns:a="http://schemas.openxmlformats.org/drawingml/2006/main">
+              <a:graphicData uri="http://schemas.openxmlformats.org/drawingml/2006/picture">
+                <pic:pic xmlns:pic="http://schemas.openxmlformats.org/drawingml/2006/picture">
+                  <pic:nvPicPr>
+                    <pic:cNvPr id="696524166" name=""/>
+                    <pic:cNvPicPr/>
+                  </pic:nvPicPr>
+                  <pic:blipFill>
+                    <a:blip r:embed="rId14"/>
+                    <a:stretch>
+                      <a:fillRect/>
+                    </a:stretch>
+                  </pic:blipFill>
+                  <pic:spPr>
+                    <a:xfrm>
+                      <a:off x="0" y="0"/>
+                      <a:ext cx="5943600" cy="3520440"/>
+                    </a:xfrm>
+                    <a:prstGeom prst="rect">
+                      <a:avLst/>
+                    </a:prstGeom>
+                  </pic:spPr>
+                </pic:pic>
+              </a:graphicData>
+            </a:graphic>
+          </wp:inline>
+        </w:drawing>
+      </w:r>
+    </w:p>
+    <w:p>
+      <w:pPr>
+        <w:rPr>
+          <w:noProof/>
+        </w:rPr>
+      </w:pPr>
+    </w:p>
+    <w:p>
+      <w:pPr>
+        <w:rPr>
+          <w:noProof/>
+        </w:rPr>
+      </w:pPr>
+      <w:r>
+        <w:rPr>
+          <w:noProof/>
+        </w:rPr>
+        <w:t>For sanitization and preventing SQL injection and other security issues we used SQLAlchemy ORM for all queries, and to sanitize inputs in all the services.</w:t>
+      </w:r>
+    </w:p>
+    <w:p>
+      <w:r>
+        <w:rPr>
+          <w:noProof/>
+        </w:rPr>
+        <w:t>The ORM automatically parameterizes queries, ensuring inputs are safely escaped. For example, the filter_by method in the customer service ensures that queries such as filter_by(username=username) are executed in a secure and convenient way</w:t>
+      </w:r>
+      <w:r>
+        <w:drawing>
+          <wp:inline distT="0" distB="0" distL="0" distR="0" wp14:anchorId="4D36AA46" wp14:editId="3D2823E0">
+            <wp:extent cx="5087060" cy="743054"/>
+            <wp:effectExtent l="0" t="0" r="0" b="0"/>
+            <wp:docPr id="521222634" name="Picture 1" descr="A black screen with colorful text&#10;&#10;Description automatically generated"/>
+            <wp:cNvGraphicFramePr>
+              <a:graphicFrameLocks xmlns:a="http://schemas.openxmlformats.org/drawingml/2006/main" noChangeAspect="1"/>
+            </wp:cNvGraphicFramePr>
+            <a:graphic xmlns:a="http://schemas.openxmlformats.org/drawingml/2006/main">
+              <a:graphicData uri="http://schemas.openxmlformats.org/drawingml/2006/picture">
+                <pic:pic xmlns:pic="http://schemas.openxmlformats.org/drawingml/2006/picture">
+                  <pic:nvPicPr>
+                    <pic:cNvPr id="521222634" name="Picture 1" descr="A black screen with colorful text&#10;&#10;Description automatically generated"/>
+                    <pic:cNvPicPr/>
+                  </pic:nvPicPr>
+                  <pic:blipFill>
+                    <a:blip r:embed="rId15"/>
+                    <a:stretch>
+                      <a:fillRect/>
+                    </a:stretch>
+                  </pic:blipFill>
+                  <pic:spPr>
+                    <a:xfrm>
+                      <a:off x="0" y="0"/>
+                      <a:ext cx="5087060" cy="743054"/>
+                    </a:xfrm>
+                    <a:prstGeom prst="rect">
+                      <a:avLst/>
+                    </a:prstGeom>
+                  </pic:spPr>
+                </pic:pic>
+              </a:graphicData>
+            </a:graphic>
+          </wp:inline>
+        </w:drawing>
+      </w:r>
+    </w:p>
+    <w:p>
+      <w:r>
+        <w:t>This combination of validation and ORM ensures robust protection against SQL injection and data integrity issues.</w:t>
+      </w:r>
+    </w:p>
+    <w:p/>
+    <w:p/>
+    <w:p>
+      <w:pPr>
+        <w:pStyle w:val="Heading1"/>
+      </w:pPr>
+      <w:r>
+        <w:lastRenderedPageBreak/>
+        <w:t>13. Moderation</w:t>
+      </w:r>
+    </w:p>
+    <w:p>
+      <w:r>
+        <w:t xml:space="preserve">To handle inappropriate reviews effectively, we implemented a comprehensive moderation system using three key routes: </w:t>
+      </w:r>
+      <w:r>
+        <w:rPr>
+          <w:b/>
+          <w:bCs/>
+        </w:rPr>
+        <w:t>flag review</w:t>
+      </w:r>
+      <w:r>
+        <w:t xml:space="preserve">, </w:t>
+      </w:r>
+      <w:r>
+        <w:rPr>
+          <w:b/>
+          <w:bCs/>
+        </w:rPr>
+        <w:t>get flagged reviews</w:t>
+      </w:r>
+      <w:r>
+        <w:t xml:space="preserve">, and </w:t>
+      </w:r>
+      <w:r>
+        <w:rPr>
+          <w:b/>
+          <w:bCs/>
+        </w:rPr>
+        <w:t>moderate review</w:t>
+      </w:r>
+      <w:r>
+        <w:t xml:space="preserve"> as shown below.</w:t>
+      </w:r>
+      <w:r>
+        <w:t xml:space="preserve"> </w:t>
+      </w:r>
+    </w:p>
+    <w:p>
+      <w:r>
+        <w:drawing>
+          <wp:inline distT="0" distB="0" distL="0" distR="0" wp14:anchorId="520C2CFB" wp14:editId="1C28C1D2">
+            <wp:extent cx="5943600" cy="2940685"/>
+            <wp:effectExtent l="0" t="0" r="0" b="0"/>
+            <wp:docPr id="1818183599" name="Picture 1"/>
+            <wp:cNvGraphicFramePr>
+              <a:graphicFrameLocks xmlns:a="http://schemas.openxmlformats.org/drawingml/2006/main" noChangeAspect="1"/>
+            </wp:cNvGraphicFramePr>
+            <a:graphic xmlns:a="http://schemas.openxmlformats.org/drawingml/2006/main">
+              <a:graphicData uri="http://schemas.openxmlformats.org/drawingml/2006/picture">
+                <pic:pic xmlns:pic="http://schemas.openxmlformats.org/drawingml/2006/picture">
+                  <pic:nvPicPr>
+                    <pic:cNvPr id="1818183599" name=""/>
+                    <pic:cNvPicPr/>
+                  </pic:nvPicPr>
+                  <pic:blipFill>
+                    <a:blip r:embed="rId16"/>
+                    <a:stretch>
+                      <a:fillRect/>
+                    </a:stretch>
+                  </pic:blipFill>
+                  <pic:spPr>
+                    <a:xfrm>
+                      <a:off x="0" y="0"/>
+                      <a:ext cx="5943600" cy="2940685"/>
+                    </a:xfrm>
+                    <a:prstGeom prst="rect">
+                      <a:avLst/>
+                    </a:prstGeom>
+                  </pic:spPr>
+                </pic:pic>
+              </a:graphicData>
+            </a:graphic>
+          </wp:inline>
+        </w:drawing>
+      </w:r>
+    </w:p>
+    <w:p>
+      <w:r>
+        <w:t xml:space="preserve">The flag review route allows users to flag a review as inappropriate by sending a POST request with the review ID. The system checks if the review exists and, if valid, marks it as flagged by updating the </w:t>
+      </w:r>
+      <w:r>
+        <w:t>status</w:t>
+      </w:r>
+      <w:r>
+        <w:t xml:space="preserve"> column in the database. This enables flagged reviews to be identified for administrative </w:t>
+      </w:r>
+      <w:proofErr w:type="gramStart"/>
+      <w:r>
+        <w:t>review</w:t>
+      </w:r>
+      <w:proofErr w:type="gramEnd"/>
+      <w:r>
+        <w:t>.</w:t>
+      </w:r>
+    </w:p>
+    <w:p>
+      <w:r>
+        <w:t xml:space="preserve">Administrators can view all flagged reviews using the get flagged reviews route, which returns a list of flagged reviews with detailed information, including the review's rating and timestamp. Finally, the moderate review route allows administrators to either approve a flagged review (marking it as </w:t>
+      </w:r>
+      <w:r>
+        <w:t>approved</w:t>
+      </w:r>
+      <w:r>
+        <w:t xml:space="preserve">) or delete it entirely. This process streamlines moderation by separating user-initiated flagging from administrative actions, ensuring inappropriate reviews are handled quickly and efficiently. The implementation ensures data integrity and leverages </w:t>
+      </w:r>
+      <w:proofErr w:type="spellStart"/>
+      <w:r>
+        <w:t>SQLAlchemy</w:t>
+      </w:r>
+      <w:proofErr w:type="spellEnd"/>
+      <w:r>
+        <w:t xml:space="preserve"> ORM for secure database interactions, preventing SQL injection and other security risks.</w:t>
+      </w:r>
+    </w:p>
+    <w:p/>
+    <w:p>
+      <w:pPr>
+        <w:pStyle w:val="Heading1"/>
+      </w:pPr>
+      <w:r>
+        <w:lastRenderedPageBreak/>
+        <w:t xml:space="preserve">14. Additional Professional Tasks </w:t>
+      </w:r>
+    </w:p>
+    <w:p>
+      <w:pPr>
+        <w:pStyle w:val="ListParagraph"/>
+        <w:numPr>
+          <w:ilvl w:val="0"/>
+          <w:numId w:val="28"/>
+        </w:numPr>
+      </w:pPr>
+      <w:r>
+        <w:t>Rate Limiting and Throttling: Apply rate-limiting strategies for APIs to prevent abuse or overload</w:t>
+      </w:r>
+      <w:r>
+        <w:t xml:space="preserve"> </w:t>
+      </w:r>
+      <w:r>
+        <w:t>of individual services.</w:t>
+      </w:r>
+      <w:r>
+        <w:t xml:space="preserve"> </w:t>
+      </w:r>
+    </w:p>
+    <w:p>
+      <w:pPr>
+        <w:pStyle w:val="ListParagraph"/>
+      </w:pPr>
+    </w:p>
+    <w:p>
+      <w:pPr>
+        <w:pStyle w:val="ListParagraph"/>
+      </w:pPr>
+      <w:r>
+        <w:t xml:space="preserve">We used the Flask-Limiter library to implement rate limiting, we configured the limiter with global default limits and the </w:t>
+      </w:r>
+      <w:proofErr w:type="spellStart"/>
+      <w:r>
+        <w:t>get_remote_address</w:t>
+      </w:r>
+      <w:proofErr w:type="spellEnd"/>
+      <w:r>
+        <w:t xml:space="preserve"> function to identify clients by IP</w:t>
+      </w:r>
+      <w:r>
+        <w:t xml:space="preserve"> – this was done for every service</w:t>
+      </w:r>
+      <w:r>
+        <w:t>. Then we applied specific time limits to the different services as shown below. This prevents overload and abuse of API endpoints and ensures stability.</w:t>
+      </w:r>
+    </w:p>
+    <w:p>
+      <w:pPr>
+        <w:pStyle w:val="ListParagraph"/>
+      </w:pPr>
+    </w:p>
+    <w:p>
+      <w:pPr>
+        <w:pStyle w:val="ListParagraph"/>
+        <w:numPr>
+          <w:ilvl w:val="0"/>
+          <w:numId w:val="32"/>
+        </w:numPr>
+      </w:pPr>
+      <w:r>
+        <w:rPr>
+          <w:b/>
+          <w:bCs/>
+        </w:rPr>
+        <w:t>Global Default Limit</w:t>
+      </w:r>
+      <w:r>
+        <w:t>:</w:t>
+      </w:r>
+    </w:p>
+    <w:p>
+      <w:pPr>
+        <w:pStyle w:val="ListParagraph"/>
+        <w:numPr>
+          <w:ilvl w:val="1"/>
+          <w:numId w:val="32"/>
+        </w:numPr>
+      </w:pPr>
+      <w:r>
+        <w:t xml:space="preserve">The </w:t>
+      </w:r>
+      <w:proofErr w:type="spellStart"/>
+      <w:r>
+        <w:t>default_limits</w:t>
+      </w:r>
+      <w:proofErr w:type="spellEnd"/>
+      <w:r>
+        <w:t>=["2</w:t>
+      </w:r>
+      <w:r>
+        <w:t>5</w:t>
+      </w:r>
+      <w:r>
+        <w:t xml:space="preserve"> per minute"] configuration applies to all endpoints within the </w:t>
+      </w:r>
+      <w:r>
+        <w:t xml:space="preserve">specific </w:t>
+      </w:r>
+      <w:r>
+        <w:t>Flask app</w:t>
+      </w:r>
+      <w:r>
+        <w:t xml:space="preserve">, unless specified otherwise </w:t>
+      </w:r>
+      <w:r>
+        <w:t>.</w:t>
+      </w:r>
+    </w:p>
+    <w:p>
+      <w:pPr>
+        <w:pStyle w:val="ListParagraph"/>
+        <w:numPr>
+          <w:ilvl w:val="1"/>
+          <w:numId w:val="32"/>
+        </w:numPr>
+      </w:pPr>
+      <w:r>
+        <w:t>Any route accessed more than 2</w:t>
+      </w:r>
+      <w:r>
+        <w:t>5</w:t>
+      </w:r>
+      <w:r>
+        <w:t xml:space="preserve"> times in a minute by the same client (IP address) will return a 429 Too Many Requests error.</w:t>
+      </w:r>
+    </w:p>
+    <w:p>
+      <w:pPr>
+        <w:pStyle w:val="ListParagraph"/>
+        <w:numPr>
+          <w:ilvl w:val="0"/>
+          <w:numId w:val="32"/>
+        </w:numPr>
+      </w:pPr>
+      <w:r>
+        <w:rPr>
+          <w:b/>
+          <w:bCs/>
+        </w:rPr>
+        <w:t>Unified Limit for All Routes</w:t>
+      </w:r>
+      <w:r>
+        <w:t>:</w:t>
+      </w:r>
+    </w:p>
+    <w:p>
+      <w:pPr>
+        <w:numPr>
+          <w:ilvl w:val="1"/>
+          <w:numId w:val="31"/>
+        </w:numPr>
+      </w:pPr>
+      <w:r>
+        <w:t>Whether a user accesses /register, /customers, or /delete/&lt;username&gt;, all requests count toward the same limit</w:t>
+      </w:r>
+      <w:r>
+        <w:t xml:space="preserve"> in this case</w:t>
+      </w:r>
+      <w:r>
+        <w:t>.</w:t>
+      </w:r>
+    </w:p>
+    <w:p>
+      <w:pPr>
+        <w:ind w:left="360"/>
+      </w:pPr>
+      <w:r>
+        <w:t xml:space="preserve">An example of that in code: </w:t>
+      </w:r>
+      <w:r>
+        <w:drawing>
+          <wp:inline distT="0" distB="0" distL="0" distR="0" wp14:anchorId="7D0E61DD" wp14:editId="540787BE">
+            <wp:extent cx="5943600" cy="1170940"/>
+            <wp:effectExtent l="0" t="0" r="0" b="0"/>
+            <wp:docPr id="511634701" name="Picture 1" descr="A computer screen shot of a black screen&#10;&#10;Description automatically generated"/>
+            <wp:cNvGraphicFramePr>
+              <a:graphicFrameLocks xmlns:a="http://schemas.openxmlformats.org/drawingml/2006/main" noChangeAspect="1"/>
+            </wp:cNvGraphicFramePr>
+            <a:graphic xmlns:a="http://schemas.openxmlformats.org/drawingml/2006/main">
+              <a:graphicData uri="http://schemas.openxmlformats.org/drawingml/2006/picture">
+                <pic:pic xmlns:pic="http://schemas.openxmlformats.org/drawingml/2006/picture">
+                  <pic:nvPicPr>
+                    <pic:cNvPr id="511634701" name="Picture 1" descr="A computer screen shot of a black screen&#10;&#10;Description automatically generated"/>
+                    <pic:cNvPicPr/>
+                  </pic:nvPicPr>
+                  <pic:blipFill>
+                    <a:blip r:embed="rId17"/>
+                    <a:stretch>
+                      <a:fillRect/>
+                    </a:stretch>
+                  </pic:blipFill>
+                  <pic:spPr>
+                    <a:xfrm>
+                      <a:off x="0" y="0"/>
+                      <a:ext cx="5943600" cy="1170940"/>
+                    </a:xfrm>
+                    <a:prstGeom prst="rect">
+                      <a:avLst/>
+                    </a:prstGeom>
+                  </pic:spPr>
+                </pic:pic>
+              </a:graphicData>
+            </a:graphic>
+          </wp:inline>
+        </w:drawing>
+      </w:r>
+    </w:p>
+    <w:p>
+      <w:r>
+        <w:t>This is done for all the different services with different time limits</w:t>
+      </w:r>
+      <w:r>
+        <w:t xml:space="preserve">. In this case the limit is 20 per min and when we exceed </w:t>
+      </w:r>
+      <w:proofErr w:type="gramStart"/>
+      <w:r>
+        <w:t>it</w:t>
+      </w:r>
+      <w:proofErr w:type="gramEnd"/>
+      <w:r>
+        <w:t xml:space="preserve"> we get the following</w:t>
+      </w:r>
+    </w:p>
+    <w:p>
+      <w:r>
+        <w:drawing>
+          <wp:inline distT="0" distB="0" distL="0" distR="0" wp14:anchorId="3100B040" wp14:editId="02765840">
+            <wp:extent cx="4839375" cy="1829055"/>
+            <wp:effectExtent l="0" t="0" r="0" b="0"/>
+            <wp:docPr id="1833086426" name="Picture 1"/>
+            <wp:cNvGraphicFramePr>
+              <a:graphicFrameLocks xmlns:a="http://schemas.openxmlformats.org/drawingml/2006/main" noChangeAspect="1"/>
+            </wp:cNvGraphicFramePr>
+            <a:graphic xmlns:a="http://schemas.openxmlformats.org/drawingml/2006/main">
+              <a:graphicData uri="http://schemas.openxmlformats.org/drawingml/2006/picture">
+                <pic:pic xmlns:pic="http://schemas.openxmlformats.org/drawingml/2006/picture">
+                  <pic:nvPicPr>
+                    <pic:cNvPr id="1833086426" name=""/>
+                    <pic:cNvPicPr/>
+                  </pic:nvPicPr>
+                  <pic:blipFill>
+                    <a:blip r:embed="rId18"/>
+                    <a:stretch>
+                      <a:fillRect/>
+                    </a:stretch>
+                  </pic:blipFill>
+                  <pic:spPr>
+                    <a:xfrm>
+                      <a:off x="0" y="0"/>
+                      <a:ext cx="4839375" cy="1829055"/>
+                    </a:xfrm>
+                    <a:prstGeom prst="rect">
+                      <a:avLst/>
+                    </a:prstGeom>
+                  </pic:spPr>
+                </pic:pic>
+              </a:graphicData>
+            </a:graphic>
+          </wp:inline>
+        </w:drawing>
+      </w:r>
+    </w:p>
+    <w:p/>
+    <w:p/>
+    <w:p/>
+    <w:p/>
+    <w:p/>
+    <w:p>
+      <w:pPr>
+        <w:pStyle w:val="ListParagraph"/>
+        <w:numPr>
+          <w:ilvl w:val="0"/>
+          <w:numId w:val="28"/>
+        </w:numPr>
+      </w:pPr>
+      <w:r>
+        <w:t>Security Practices: Explain measures taken to prevent common vulnerabilities (e.g., SQL injection).</w:t>
+      </w:r>
+    </w:p>
+    <w:p>
+      <w:pPr>
+        <w:pStyle w:val="ListParagraph"/>
+      </w:pPr>
+    </w:p>
+    <w:p>
+      <w:pPr>
+        <w:pStyle w:val="ListParagraph"/>
+      </w:pPr>
+      <w:r>
+        <w:t xml:space="preserve">The application leverages </w:t>
+      </w:r>
+      <w:proofErr w:type="spellStart"/>
+      <w:r>
+        <w:rPr>
+          <w:b/>
+          <w:bCs/>
+        </w:rPr>
+        <w:t>SQLAlchemy</w:t>
+      </w:r>
+      <w:proofErr w:type="spellEnd"/>
+      <w:r>
+        <w:rPr>
+          <w:b/>
+          <w:bCs/>
+        </w:rPr>
+        <w:t xml:space="preserve"> ORM</w:t>
+      </w:r>
+      <w:r>
+        <w:t xml:space="preserve"> for all database interactions. The ORM automatically parameterizes queries, ensuring user inputs </w:t>
+      </w:r>
+      <w:proofErr w:type="gramStart"/>
+      <w:r>
+        <w:t>are safely escaped</w:t>
+      </w:r>
+      <w:proofErr w:type="gramEnd"/>
+      <w:r>
+        <w:t xml:space="preserve"> and preventing malicious SQL injection attempts.</w:t>
+      </w:r>
+    </w:p>
+    <w:p>
+      <w:pPr>
+        <w:pStyle w:val="ListParagraph"/>
+      </w:pPr>
+      <w:r>
+        <w:t>I</w:t>
+      </w:r>
+      <w:r>
+        <w:t xml:space="preserve">nstead of concatenating raw SQL strings, queries like </w:t>
+      </w:r>
+      <w:proofErr w:type="spellStart"/>
+      <w:r>
+        <w:t>filter_by</w:t>
+      </w:r>
+      <w:proofErr w:type="spellEnd"/>
+      <w:r>
+        <w:t>() were used</w:t>
+      </w:r>
+    </w:p>
+    <w:p>
+      <w:pPr>
+        <w:pStyle w:val="ListParagraph"/>
+      </w:pPr>
+    </w:p>
+    <w:p>
+      <w:pPr>
+        <w:pStyle w:val="ListParagraph"/>
+      </w:pPr>
+      <w:r>
+        <w:t>This ensures that even if malicious inputs are provided, they are treated as data rather than executable SQL.</w:t>
+      </w:r>
+    </w:p>
+    <w:p>
+      <w:pPr>
+        <w:pStyle w:val="ListParagraph"/>
+      </w:pPr>
+    </w:p>
+    <w:p>
+      <w:pPr>
+        <w:pStyle w:val="ListParagraph"/>
+      </w:pPr>
+      <w:r>
+        <w:t>Comprehensive validation is performed for all user inputs to ensure they meet expected formats and constraints.</w:t>
+      </w:r>
+    </w:p>
+    <w:p>
+      <w:pPr>
+        <w:pStyle w:val="ListParagraph"/>
+      </w:pPr>
+      <w:r>
+        <w:t>For instance, fields like username, age, and rating are validated to ensure they are of the correct type and within valid ranges</w:t>
+      </w:r>
+    </w:p>
+    <w:p>
+      <w:pPr>
+        <w:pStyle w:val="ListParagraph"/>
+      </w:pPr>
+    </w:p>
+    <w:p>
+      <w:pPr>
+        <w:pStyle w:val="ListParagraph"/>
+      </w:pPr>
+      <w:r>
+        <w:t xml:space="preserve">To prevent abuse and protect against Denial-of-Service (DoS) attacks, </w:t>
+      </w:r>
+      <w:r>
+        <w:rPr>
+          <w:b/>
+          <w:bCs/>
+        </w:rPr>
+        <w:t>Flask-Limiter</w:t>
+      </w:r>
+      <w:r>
+        <w:t xml:space="preserve"> was implemented across all routes with global and service-specific rate limits. This ensures that users cannot overwhelm the system with excessive requests.</w:t>
+      </w:r>
+    </w:p>
+    <w:p>
+      <w:pPr>
+        <w:pStyle w:val="ListParagraph"/>
+      </w:pPr>
+    </w:p>
+    <w:p>
+      <w:pPr>
+        <w:pStyle w:val="ListParagraph"/>
+      </w:pPr>
+      <w:r>
+        <w:t xml:space="preserve">By combining these practices, the application ensures that user inputs are validated, </w:t>
+      </w:r>
+      <w:r>
+        <w:t xml:space="preserve">and </w:t>
+      </w:r>
+      <w:r>
+        <w:t>malicious queries are neutralized</w:t>
+      </w:r>
+      <w:r>
+        <w:t xml:space="preserve">, thus </w:t>
+      </w:r>
+      <w:r>
+        <w:t>significantly reduc</w:t>
+      </w:r>
+      <w:r>
+        <w:t>ing</w:t>
+      </w:r>
+      <w:r>
+        <w:t xml:space="preserve"> the risk of common vulnerabilities and enhanc</w:t>
+      </w:r>
+      <w:r>
+        <w:t>ing</w:t>
+      </w:r>
+      <w:r>
+        <w:t xml:space="preserve"> the overall security of the system.</w:t>
+      </w:r>
+    </w:p>
+    <w:p>
+      <w:pPr>
+        <w:pStyle w:val="ListParagraph"/>
+      </w:pPr>
+    </w:p>
+    <w:p>
+      <w:pPr>
+        <w:pStyle w:val="ListParagraph"/>
+      </w:pPr>
+    </w:p>
+    <w:p>
+      <w:pPr>
+        <w:pStyle w:val="ListParagraph"/>
+      </w:pPr>
+    </w:p>
+    <w:p>
+      <w:pPr>
+        <w:pStyle w:val="ListParagraph"/>
+      </w:pPr>
+    </w:p>
+    <w:p>
+      <w:pPr>
+        <w:pStyle w:val="ListParagraph"/>
+      </w:pPr>
+    </w:p>
+    <w:p>
+      <w:pPr>
+        <w:pStyle w:val="ListParagraph"/>
+      </w:pPr>
+    </w:p>
+    <w:p>
+      <w:r>
+        <w:t xml:space="preserve"> </w:t>
+      </w:r>
+    </w:p>
+    <w:p>
+      <w:pPr>
+        <w:pStyle w:val="ListParagraph"/>
+      </w:pPr>
+    </w:p>
+    <w:p>
+      <w:pPr>
+        <w:pStyle w:val="ListParagraph"/>
+        <w:numPr>
+          <w:ilvl w:val="0"/>
+          <w:numId w:val="28"/>
+        </w:numPr>
+      </w:pPr>
+      <w:r>
+        <w:t>Health Checks: Add health-check APIs for all services to monitor their availability and performance</w:t>
+      </w:r>
+    </w:p>
+    <w:p>
+      <w:pPr>
+        <w:pStyle w:val="ListParagraph"/>
+      </w:pPr>
+      <w:r>
+        <w:t xml:space="preserve">To implement health checks, a /health endpoint was added to each service's blueprint to monitor service availability and database connectivity. The endpoint performs a lightweight query (SELECT 1) using </w:t>
+      </w:r>
+      <w:proofErr w:type="spellStart"/>
+      <w:r>
+        <w:t>SQLAlchemy's</w:t>
+      </w:r>
+      <w:proofErr w:type="spellEnd"/>
+      <w:r>
+        <w:t xml:space="preserve"> text() function to ensure the database is reachable and returns a JSON response indicating the service and database </w:t>
+      </w:r>
+      <w:proofErr w:type="spellStart"/>
+      <w:r>
+        <w:t>status.</w:t>
+      </w:r>
+      <w:r>
+        <w:t>An</w:t>
+      </w:r>
+      <w:proofErr w:type="spellEnd"/>
+      <w:r>
+        <w:t xml:space="preserve"> example of the endpoint added (this was added to the inventory service)</w:t>
+      </w:r>
+      <w:r>
+        <w:drawing>
+          <wp:inline distT="0" distB="0" distL="0" distR="0" wp14:anchorId="67250A54" wp14:editId="3A0EBBC4">
+            <wp:extent cx="4969565" cy="3846549"/>
+            <wp:effectExtent l="0" t="0" r="2540" b="1905"/>
+            <wp:docPr id="2107728267" name="Picture 1"/>
+            <wp:cNvGraphicFramePr>
+              <a:graphicFrameLocks xmlns:a="http://schemas.openxmlformats.org/drawingml/2006/main" noChangeAspect="1"/>
+            </wp:cNvGraphicFramePr>
+            <a:graphic xmlns:a="http://schemas.openxmlformats.org/drawingml/2006/main">
+              <a:graphicData uri="http://schemas.openxmlformats.org/drawingml/2006/picture">
+                <pic:pic xmlns:pic="http://schemas.openxmlformats.org/drawingml/2006/picture">
+                  <pic:nvPicPr>
+                    <pic:cNvPr id="2107728267" name=""/>
+                    <pic:cNvPicPr/>
+                  </pic:nvPicPr>
+                  <pic:blipFill>
+                    <a:blip r:embed="rId19"/>
+                    <a:stretch>
+                      <a:fillRect/>
+                    </a:stretch>
+                  </pic:blipFill>
+                  <pic:spPr>
+                    <a:xfrm>
+                      <a:off x="0" y="0"/>
+                      <a:ext cx="4972194" cy="3848584"/>
+                    </a:xfrm>
+                    <a:prstGeom prst="rect">
+                      <a:avLst/>
+                    </a:prstGeom>
+                  </pic:spPr>
+                </pic:pic>
+              </a:graphicData>
+            </a:graphic>
+          </wp:inline>
+        </w:drawing>
+      </w:r>
+    </w:p>
+    <w:p>
+      <w:pPr>
+        <w:ind w:left="720"/>
+      </w:pPr>
+      <w:r>
+        <w:t>This enables quick identification of service or database issues</w:t>
+      </w:r>
+      <w:r>
+        <w:t>, allowing us to monitor their availability and performance.</w:t>
+      </w:r>
+      <w:r>
+        <w:t xml:space="preserve"> </w:t>
+      </w:r>
+    </w:p>
+    <w:p>
+      <w:pPr>
+        <w:ind w:left="720"/>
+      </w:pPr>
+      <w:r>
+        <w:lastRenderedPageBreak/>
+        <w:t>This is the output after checking the health of the inventory service.</w:t>
+      </w:r>
+      <w:r>
+        <w:drawing>
+          <wp:inline distT="0" distB="0" distL="0" distR="0" wp14:anchorId="67C577EB" wp14:editId="2F085B71">
+            <wp:extent cx="4412512" cy="1622124"/>
+            <wp:effectExtent l="0" t="0" r="7620" b="0"/>
+            <wp:docPr id="990503282" name="Picture 1"/>
+            <wp:cNvGraphicFramePr>
+              <a:graphicFrameLocks xmlns:a="http://schemas.openxmlformats.org/drawingml/2006/main" noChangeAspect="1"/>
+            </wp:cNvGraphicFramePr>
+            <a:graphic xmlns:a="http://schemas.openxmlformats.org/drawingml/2006/main">
+              <a:graphicData uri="http://schemas.openxmlformats.org/drawingml/2006/picture">
+                <pic:pic xmlns:pic="http://schemas.openxmlformats.org/drawingml/2006/picture">
+                  <pic:nvPicPr>
+                    <pic:cNvPr id="990503282" name=""/>
+                    <pic:cNvPicPr/>
+                  </pic:nvPicPr>
+                  <pic:blipFill>
+                    <a:blip r:embed="rId20"/>
+                    <a:stretch>
+                      <a:fillRect/>
+                    </a:stretch>
+                  </pic:blipFill>
+                  <pic:spPr>
+                    <a:xfrm>
+                      <a:off x="0" y="0"/>
+                      <a:ext cx="4418734" cy="1624411"/>
+                    </a:xfrm>
+                    <a:prstGeom prst="rect">
+                      <a:avLst/>
+                    </a:prstGeom>
+                  </pic:spPr>
+                </pic:pic>
+              </a:graphicData>
+            </a:graphic>
+          </wp:inline>
+        </w:drawing>
+      </w:r>
+    </w:p>
+    <w:p>
+      <w:pPr>
+        <w:pStyle w:val="ListParagraph"/>
+      </w:pPr>
+    </w:p>
     <w:sectPr>
       <w:pgSz w:w="12240" w:h="15840"/>
       <w:pgMar w:top="1440" w:right="1440" w:bottom="1440" w:left="1440" w:header="720" w:footer="720" w:gutter="0"/>
@@ -5546,6 +6629,155 @@
     </w:lvl>
   </w:abstractNum>
   <w:abstractNum w:abstractNumId="2" w15:restartNumberingAfterBreak="0">
+    <w:nsid w:val="12741AAF"/>
+    <w:multiLevelType w:val="multilevel"/>
+    <w:tmpl w:val="D74E430C"/>
+    <w:lvl w:ilvl="0">
+      <w:start w:val="1"/>
+      <w:numFmt w:val="bullet"/>
+      <w:lvlText w:val=""/>
+      <w:lvlJc w:val="left"/>
+      <w:pPr>
+        <w:tabs>
+          <w:tab w:val="num" w:pos="720"/>
+        </w:tabs>
+        <w:ind w:left="720" w:hanging="360"/>
+      </w:pPr>
+      <w:rPr>
+        <w:rFonts w:ascii="Symbol" w:hAnsi="Symbol" w:hint="default"/>
+        <w:sz w:val="20"/>
+      </w:rPr>
+    </w:lvl>
+    <w:lvl w:ilvl="1">
+      <w:start w:val="1"/>
+      <w:numFmt w:val="bullet"/>
+      <w:lvlText w:val="o"/>
+      <w:lvlJc w:val="left"/>
+      <w:pPr>
+        <w:tabs>
+          <w:tab w:val="num" w:pos="1440"/>
+        </w:tabs>
+        <w:ind w:left="1440" w:hanging="360"/>
+      </w:pPr>
+      <w:rPr>
+        <w:rFonts w:ascii="Courier New" w:hAnsi="Courier New" w:hint="default"/>
+        <w:sz w:val="20"/>
+      </w:rPr>
+    </w:lvl>
+    <w:lvl w:ilvl="2" w:tentative="1">
+      <w:start w:val="1"/>
+      <w:numFmt w:val="bullet"/>
+      <w:lvlText w:val=""/>
+      <w:lvlJc w:val="left"/>
+      <w:pPr>
+        <w:tabs>
+          <w:tab w:val="num" w:pos="2160"/>
+        </w:tabs>
+        <w:ind w:left="2160" w:hanging="360"/>
+      </w:pPr>
+      <w:rPr>
+        <w:rFonts w:ascii="Wingdings" w:hAnsi="Wingdings" w:hint="default"/>
+        <w:sz w:val="20"/>
+      </w:rPr>
+    </w:lvl>
+    <w:lvl w:ilvl="3" w:tentative="1">
+      <w:start w:val="1"/>
+      <w:numFmt w:val="bullet"/>
+      <w:lvlText w:val=""/>
+      <w:lvlJc w:val="left"/>
+      <w:pPr>
+        <w:tabs>
+          <w:tab w:val="num" w:pos="2880"/>
+        </w:tabs>
+        <w:ind w:left="2880" w:hanging="360"/>
+      </w:pPr>
+      <w:rPr>
+        <w:rFonts w:ascii="Wingdings" w:hAnsi="Wingdings" w:hint="default"/>
+        <w:sz w:val="20"/>
+      </w:rPr>
+    </w:lvl>
+    <w:lvl w:ilvl="4" w:tentative="1">
+      <w:start w:val="1"/>
+      <w:numFmt w:val="bullet"/>
+      <w:lvlText w:val=""/>
+      <w:lvlJc w:val="left"/>
+      <w:pPr>
+        <w:tabs>
+          <w:tab w:val="num" w:pos="3600"/>
+        </w:tabs>
+        <w:ind w:left="3600" w:hanging="360"/>
+      </w:pPr>
+      <w:rPr>
+        <w:rFonts w:ascii="Wingdings" w:hAnsi="Wingdings" w:hint="default"/>
+        <w:sz w:val="20"/>
+      </w:rPr>
+    </w:lvl>
+    <w:lvl w:ilvl="5" w:tentative="1">
+      <w:start w:val="1"/>
+      <w:numFmt w:val="bullet"/>
+      <w:lvlText w:val=""/>
+      <w:lvlJc w:val="left"/>
+      <w:pPr>
+        <w:tabs>
+          <w:tab w:val="num" w:pos="4320"/>
+        </w:tabs>
+        <w:ind w:left="4320" w:hanging="360"/>
+      </w:pPr>
+      <w:rPr>
+        <w:rFonts w:ascii="Wingdings" w:hAnsi="Wingdings" w:hint="default"/>
+        <w:sz w:val="20"/>
+      </w:rPr>
+    </w:lvl>
+    <w:lvl w:ilvl="6" w:tentative="1">
+      <w:start w:val="1"/>
+      <w:numFmt w:val="bullet"/>
+      <w:lvlText w:val=""/>
+      <w:lvlJc w:val="left"/>
+      <w:pPr>
+        <w:tabs>
+          <w:tab w:val="num" w:pos="5040"/>
+        </w:tabs>
+        <w:ind w:left="5040" w:hanging="360"/>
+      </w:pPr>
+      <w:rPr>
+        <w:rFonts w:ascii="Wingdings" w:hAnsi="Wingdings" w:hint="default"/>
+        <w:sz w:val="20"/>
+      </w:rPr>
+    </w:lvl>
+    <w:lvl w:ilvl="7" w:tentative="1">
+      <w:start w:val="1"/>
+      <w:numFmt w:val="bullet"/>
+      <w:lvlText w:val=""/>
+      <w:lvlJc w:val="left"/>
+      <w:pPr>
+        <w:tabs>
+          <w:tab w:val="num" w:pos="5760"/>
+        </w:tabs>
+        <w:ind w:left="5760" w:hanging="360"/>
+      </w:pPr>
+      <w:rPr>
+        <w:rFonts w:ascii="Wingdings" w:hAnsi="Wingdings" w:hint="default"/>
+        <w:sz w:val="20"/>
+      </w:rPr>
+    </w:lvl>
+    <w:lvl w:ilvl="8" w:tentative="1">
+      <w:start w:val="1"/>
+      <w:numFmt w:val="bullet"/>
+      <w:lvlText w:val=""/>
+      <w:lvlJc w:val="left"/>
+      <w:pPr>
+        <w:tabs>
+          <w:tab w:val="num" w:pos="6480"/>
+        </w:tabs>
+        <w:ind w:left="6480" w:hanging="360"/>
+      </w:pPr>
+      <w:rPr>
+        <w:rFonts w:ascii="Wingdings" w:hAnsi="Wingdings" w:hint="default"/>
+        <w:sz w:val="20"/>
+      </w:rPr>
+    </w:lvl>
+  </w:abstractNum>
+  <w:abstractNum w:abstractNumId="3" w15:restartNumberingAfterBreak="0">
     <w:nsid w:val="14275F0E"/>
     <w:multiLevelType w:val="multilevel"/>
     <w:tmpl w:val="A7B8B6B6"/>
@@ -5694,7 +6926,7 @@
       </w:rPr>
     </w:lvl>
   </w:abstractNum>
-  <w:abstractNum w:abstractNumId="3" w15:restartNumberingAfterBreak="0">
+  <w:abstractNum w:abstractNumId="4" w15:restartNumberingAfterBreak="0">
     <w:nsid w:val="152B374E"/>
     <w:multiLevelType w:val="multilevel"/>
     <w:tmpl w:val="BA781C56"/>
@@ -5811,7 +7043,7 @@
       </w:pPr>
     </w:lvl>
   </w:abstractNum>
-  <w:abstractNum w:abstractNumId="4" w15:restartNumberingAfterBreak="0">
+  <w:abstractNum w:abstractNumId="5" w15:restartNumberingAfterBreak="0">
     <w:nsid w:val="196D2FDC"/>
     <w:multiLevelType w:val="multilevel"/>
     <w:tmpl w:val="986E5660"/>
@@ -5928,7 +7160,7 @@
       </w:pPr>
     </w:lvl>
   </w:abstractNum>
-  <w:abstractNum w:abstractNumId="5" w15:restartNumberingAfterBreak="0">
+  <w:abstractNum w:abstractNumId="6" w15:restartNumberingAfterBreak="0">
     <w:nsid w:val="1D993771"/>
     <w:multiLevelType w:val="multilevel"/>
     <w:tmpl w:val="945E4FC8"/>
@@ -6046,7 +7278,7 @@
       </w:rPr>
     </w:lvl>
   </w:abstractNum>
-  <w:abstractNum w:abstractNumId="6" w15:restartNumberingAfterBreak="0">
+  <w:abstractNum w:abstractNumId="7" w15:restartNumberingAfterBreak="0">
     <w:nsid w:val="20ED4928"/>
     <w:multiLevelType w:val="multilevel"/>
     <w:tmpl w:val="8FC4D55E"/>
@@ -6195,7 +7427,7 @@
       </w:rPr>
     </w:lvl>
   </w:abstractNum>
-  <w:abstractNum w:abstractNumId="7" w15:restartNumberingAfterBreak="0">
+  <w:abstractNum w:abstractNumId="8" w15:restartNumberingAfterBreak="0">
     <w:nsid w:val="28FA2860"/>
     <w:multiLevelType w:val="multilevel"/>
     <w:tmpl w:val="2ED89D6C"/>
@@ -6344,7 +7576,7 @@
       </w:rPr>
     </w:lvl>
   </w:abstractNum>
-  <w:abstractNum w:abstractNumId="8" w15:restartNumberingAfterBreak="0">
+  <w:abstractNum w:abstractNumId="9" w15:restartNumberingAfterBreak="0">
     <w:nsid w:val="2AEA15FA"/>
     <w:multiLevelType w:val="multilevel"/>
     <w:tmpl w:val="738AFD68"/>
@@ -6493,7 +7725,7 @@
       </w:rPr>
     </w:lvl>
   </w:abstractNum>
-  <w:abstractNum w:abstractNumId="9" w15:restartNumberingAfterBreak="0">
+  <w:abstractNum w:abstractNumId="10" w15:restartNumberingAfterBreak="0">
     <w:nsid w:val="2D2651B2"/>
     <w:multiLevelType w:val="multilevel"/>
     <w:tmpl w:val="A880D40E"/>
@@ -6642,7 +7874,7 @@
       </w:rPr>
     </w:lvl>
   </w:abstractNum>
-  <w:abstractNum w:abstractNumId="10" w15:restartNumberingAfterBreak="0">
+  <w:abstractNum w:abstractNumId="11" w15:restartNumberingAfterBreak="0">
     <w:nsid w:val="37D532D8"/>
     <w:multiLevelType w:val="multilevel"/>
     <w:tmpl w:val="9AF63FB6"/>
@@ -6791,7 +8023,7 @@
       </w:rPr>
     </w:lvl>
   </w:abstractNum>
-  <w:abstractNum w:abstractNumId="11" w15:restartNumberingAfterBreak="0">
+  <w:abstractNum w:abstractNumId="12" w15:restartNumberingAfterBreak="0">
     <w:nsid w:val="39CD2976"/>
     <w:multiLevelType w:val="multilevel"/>
     <w:tmpl w:val="AACCF6AE"/>
@@ -6940,7 +8172,7 @@
       </w:rPr>
     </w:lvl>
   </w:abstractNum>
-  <w:abstractNum w:abstractNumId="12" w15:restartNumberingAfterBreak="0">
+  <w:abstractNum w:abstractNumId="13" w15:restartNumberingAfterBreak="0">
     <w:nsid w:val="3F39231D"/>
     <w:multiLevelType w:val="multilevel"/>
     <w:tmpl w:val="9A842A8C"/>
@@ -7089,7 +8321,7 @@
       </w:rPr>
     </w:lvl>
   </w:abstractNum>
-  <w:abstractNum w:abstractNumId="13" w15:restartNumberingAfterBreak="0">
+  <w:abstractNum w:abstractNumId="14" w15:restartNumberingAfterBreak="0">
     <w:nsid w:val="3FBB2568"/>
     <w:multiLevelType w:val="multilevel"/>
     <w:tmpl w:val="7CB83B9E"/>
@@ -7202,7 +8434,305 @@
       </w:pPr>
     </w:lvl>
   </w:abstractNum>
-  <w:abstractNum w:abstractNumId="14" w15:restartNumberingAfterBreak="0">
+  <w:abstractNum w:abstractNumId="15" w15:restartNumberingAfterBreak="0">
+    <w:nsid w:val="49EF2036"/>
+    <w:multiLevelType w:val="multilevel"/>
+    <w:tmpl w:val="FE56D25E"/>
+    <w:lvl w:ilvl="0">
+      <w:start w:val="1"/>
+      <w:numFmt w:val="bullet"/>
+      <w:lvlText w:val=""/>
+      <w:lvlJc w:val="left"/>
+      <w:pPr>
+        <w:tabs>
+          <w:tab w:val="num" w:pos="720"/>
+        </w:tabs>
+        <w:ind w:left="720" w:hanging="360"/>
+      </w:pPr>
+      <w:rPr>
+        <w:rFonts w:ascii="Symbol" w:hAnsi="Symbol" w:hint="default"/>
+        <w:sz w:val="20"/>
+      </w:rPr>
+    </w:lvl>
+    <w:lvl w:ilvl="1" w:tentative="1">
+      <w:start w:val="1"/>
+      <w:numFmt w:val="bullet"/>
+      <w:lvlText w:val="o"/>
+      <w:lvlJc w:val="left"/>
+      <w:pPr>
+        <w:tabs>
+          <w:tab w:val="num" w:pos="1440"/>
+        </w:tabs>
+        <w:ind w:left="1440" w:hanging="360"/>
+      </w:pPr>
+      <w:rPr>
+        <w:rFonts w:ascii="Courier New" w:hAnsi="Courier New" w:hint="default"/>
+        <w:sz w:val="20"/>
+      </w:rPr>
+    </w:lvl>
+    <w:lvl w:ilvl="2" w:tentative="1">
+      <w:start w:val="1"/>
+      <w:numFmt w:val="bullet"/>
+      <w:lvlText w:val=""/>
+      <w:lvlJc w:val="left"/>
+      <w:pPr>
+        <w:tabs>
+          <w:tab w:val="num" w:pos="2160"/>
+        </w:tabs>
+        <w:ind w:left="2160" w:hanging="360"/>
+      </w:pPr>
+      <w:rPr>
+        <w:rFonts w:ascii="Wingdings" w:hAnsi="Wingdings" w:hint="default"/>
+        <w:sz w:val="20"/>
+      </w:rPr>
+    </w:lvl>
+    <w:lvl w:ilvl="3" w:tentative="1">
+      <w:start w:val="1"/>
+      <w:numFmt w:val="bullet"/>
+      <w:lvlText w:val=""/>
+      <w:lvlJc w:val="left"/>
+      <w:pPr>
+        <w:tabs>
+          <w:tab w:val="num" w:pos="2880"/>
+        </w:tabs>
+        <w:ind w:left="2880" w:hanging="360"/>
+      </w:pPr>
+      <w:rPr>
+        <w:rFonts w:ascii="Wingdings" w:hAnsi="Wingdings" w:hint="default"/>
+        <w:sz w:val="20"/>
+      </w:rPr>
+    </w:lvl>
+    <w:lvl w:ilvl="4" w:tentative="1">
+      <w:start w:val="1"/>
+      <w:numFmt w:val="bullet"/>
+      <w:lvlText w:val=""/>
+      <w:lvlJc w:val="left"/>
+      <w:pPr>
+        <w:tabs>
+          <w:tab w:val="num" w:pos="3600"/>
+        </w:tabs>
+        <w:ind w:left="3600" w:hanging="360"/>
+      </w:pPr>
+      <w:rPr>
+        <w:rFonts w:ascii="Wingdings" w:hAnsi="Wingdings" w:hint="default"/>
+        <w:sz w:val="20"/>
+      </w:rPr>
+    </w:lvl>
+    <w:lvl w:ilvl="5" w:tentative="1">
+      <w:start w:val="1"/>
+      <w:numFmt w:val="bullet"/>
+      <w:lvlText w:val=""/>
+      <w:lvlJc w:val="left"/>
+      <w:pPr>
+        <w:tabs>
+          <w:tab w:val="num" w:pos="4320"/>
+        </w:tabs>
+        <w:ind w:left="4320" w:hanging="360"/>
+      </w:pPr>
+      <w:rPr>
+        <w:rFonts w:ascii="Wingdings" w:hAnsi="Wingdings" w:hint="default"/>
+        <w:sz w:val="20"/>
+      </w:rPr>
+    </w:lvl>
+    <w:lvl w:ilvl="6" w:tentative="1">
+      <w:start w:val="1"/>
+      <w:numFmt w:val="bullet"/>
+      <w:lvlText w:val=""/>
+      <w:lvlJc w:val="left"/>
+      <w:pPr>
+        <w:tabs>
+          <w:tab w:val="num" w:pos="5040"/>
+        </w:tabs>
+        <w:ind w:left="5040" w:hanging="360"/>
+      </w:pPr>
+      <w:rPr>
+        <w:rFonts w:ascii="Wingdings" w:hAnsi="Wingdings" w:hint="default"/>
+        <w:sz w:val="20"/>
+      </w:rPr>
+    </w:lvl>
+    <w:lvl w:ilvl="7" w:tentative="1">
+      <w:start w:val="1"/>
+      <w:numFmt w:val="bullet"/>
+      <w:lvlText w:val=""/>
+      <w:lvlJc w:val="left"/>
+      <w:pPr>
+        <w:tabs>
+          <w:tab w:val="num" w:pos="5760"/>
+        </w:tabs>
+        <w:ind w:left="5760" w:hanging="360"/>
+      </w:pPr>
+      <w:rPr>
+        <w:rFonts w:ascii="Wingdings" w:hAnsi="Wingdings" w:hint="default"/>
+        <w:sz w:val="20"/>
+      </w:rPr>
+    </w:lvl>
+    <w:lvl w:ilvl="8" w:tentative="1">
+      <w:start w:val="1"/>
+      <w:numFmt w:val="bullet"/>
+      <w:lvlText w:val=""/>
+      <w:lvlJc w:val="left"/>
+      <w:pPr>
+        <w:tabs>
+          <w:tab w:val="num" w:pos="6480"/>
+        </w:tabs>
+        <w:ind w:left="6480" w:hanging="360"/>
+      </w:pPr>
+      <w:rPr>
+        <w:rFonts w:ascii="Wingdings" w:hAnsi="Wingdings" w:hint="default"/>
+        <w:sz w:val="20"/>
+      </w:rPr>
+    </w:lvl>
+  </w:abstractNum>
+  <w:abstractNum w:abstractNumId="16" w15:restartNumberingAfterBreak="0">
+    <w:nsid w:val="49FA4D51"/>
+    <w:multiLevelType w:val="multilevel"/>
+    <w:tmpl w:val="738AFD68"/>
+    <w:lvl w:ilvl="0">
+      <w:start w:val="1"/>
+      <w:numFmt w:val="bullet"/>
+      <w:lvlText w:val=""/>
+      <w:lvlJc w:val="left"/>
+      <w:pPr>
+        <w:tabs>
+          <w:tab w:val="num" w:pos="720"/>
+        </w:tabs>
+        <w:ind w:left="720" w:hanging="360"/>
+      </w:pPr>
+      <w:rPr>
+        <w:rFonts w:ascii="Symbol" w:hAnsi="Symbol" w:hint="default"/>
+        <w:sz w:val="20"/>
+      </w:rPr>
+    </w:lvl>
+    <w:lvl w:ilvl="1">
+      <w:start w:val="1"/>
+      <w:numFmt w:val="bullet"/>
+      <w:lvlText w:val="o"/>
+      <w:lvlJc w:val="left"/>
+      <w:pPr>
+        <w:tabs>
+          <w:tab w:val="num" w:pos="1440"/>
+        </w:tabs>
+        <w:ind w:left="1440" w:hanging="360"/>
+      </w:pPr>
+      <w:rPr>
+        <w:rFonts w:ascii="Courier New" w:hAnsi="Courier New" w:hint="default"/>
+        <w:sz w:val="20"/>
+      </w:rPr>
+    </w:lvl>
+    <w:lvl w:ilvl="2" w:tentative="1">
+      <w:start w:val="1"/>
+      <w:numFmt w:val="bullet"/>
+      <w:lvlText w:val=""/>
+      <w:lvlJc w:val="left"/>
+      <w:pPr>
+        <w:tabs>
+          <w:tab w:val="num" w:pos="2160"/>
+        </w:tabs>
+        <w:ind w:left="2160" w:hanging="360"/>
+      </w:pPr>
+      <w:rPr>
+        <w:rFonts w:ascii="Wingdings" w:hAnsi="Wingdings" w:hint="default"/>
+        <w:sz w:val="20"/>
+      </w:rPr>
+    </w:lvl>
+    <w:lvl w:ilvl="3" w:tentative="1">
+      <w:start w:val="1"/>
+      <w:numFmt w:val="bullet"/>
+      <w:lvlText w:val=""/>
+      <w:lvlJc w:val="left"/>
+      <w:pPr>
+        <w:tabs>
+          <w:tab w:val="num" w:pos="2880"/>
+        </w:tabs>
+        <w:ind w:left="2880" w:hanging="360"/>
+      </w:pPr>
+      <w:rPr>
+        <w:rFonts w:ascii="Wingdings" w:hAnsi="Wingdings" w:hint="default"/>
+        <w:sz w:val="20"/>
+      </w:rPr>
+    </w:lvl>
+    <w:lvl w:ilvl="4" w:tentative="1">
+      <w:start w:val="1"/>
+      <w:numFmt w:val="bullet"/>
+      <w:lvlText w:val=""/>
+      <w:lvlJc w:val="left"/>
+      <w:pPr>
+        <w:tabs>
+          <w:tab w:val="num" w:pos="3600"/>
+        </w:tabs>
+        <w:ind w:left="3600" w:hanging="360"/>
+      </w:pPr>
+      <w:rPr>
+        <w:rFonts w:ascii="Wingdings" w:hAnsi="Wingdings" w:hint="default"/>
+        <w:sz w:val="20"/>
+      </w:rPr>
+    </w:lvl>
+    <w:lvl w:ilvl="5" w:tentative="1">
+      <w:start w:val="1"/>
+      <w:numFmt w:val="bullet"/>
+      <w:lvlText w:val=""/>
+      <w:lvlJc w:val="left"/>
+      <w:pPr>
+        <w:tabs>
+          <w:tab w:val="num" w:pos="4320"/>
+        </w:tabs>
+        <w:ind w:left="4320" w:hanging="360"/>
+      </w:pPr>
+      <w:rPr>
+        <w:rFonts w:ascii="Wingdings" w:hAnsi="Wingdings" w:hint="default"/>
+        <w:sz w:val="20"/>
+      </w:rPr>
+    </w:lvl>
+    <w:lvl w:ilvl="6" w:tentative="1">
+      <w:start w:val="1"/>
+      <w:numFmt w:val="bullet"/>
+      <w:lvlText w:val=""/>
+      <w:lvlJc w:val="left"/>
+      <w:pPr>
+        <w:tabs>
+          <w:tab w:val="num" w:pos="5040"/>
+        </w:tabs>
+        <w:ind w:left="5040" w:hanging="360"/>
+      </w:pPr>
+      <w:rPr>
+        <w:rFonts w:ascii="Wingdings" w:hAnsi="Wingdings" w:hint="default"/>
+        <w:sz w:val="20"/>
+      </w:rPr>
+    </w:lvl>
+    <w:lvl w:ilvl="7" w:tentative="1">
+      <w:start w:val="1"/>
+      <w:numFmt w:val="bullet"/>
+      <w:lvlText w:val=""/>
+      <w:lvlJc w:val="left"/>
+      <w:pPr>
+        <w:tabs>
+          <w:tab w:val="num" w:pos="5760"/>
+        </w:tabs>
+        <w:ind w:left="5760" w:hanging="360"/>
+      </w:pPr>
+      <w:rPr>
+        <w:rFonts w:ascii="Wingdings" w:hAnsi="Wingdings" w:hint="default"/>
+        <w:sz w:val="20"/>
+      </w:rPr>
+    </w:lvl>
+    <w:lvl w:ilvl="8" w:tentative="1">
+      <w:start w:val="1"/>
+      <w:numFmt w:val="bullet"/>
+      <w:lvlText w:val=""/>
+      <w:lvlJc w:val="left"/>
+      <w:pPr>
+        <w:tabs>
+          <w:tab w:val="num" w:pos="6480"/>
+        </w:tabs>
+        <w:ind w:left="6480" w:hanging="360"/>
+      </w:pPr>
+      <w:rPr>
+        <w:rFonts w:ascii="Wingdings" w:hAnsi="Wingdings" w:hint="default"/>
+        <w:sz w:val="20"/>
+      </w:rPr>
+    </w:lvl>
+  </w:abstractNum>
+  <w:abstractNum w:abstractNumId="17" w15:restartNumberingAfterBreak="0">
     <w:nsid w:val="4E3D483F"/>
     <w:multiLevelType w:val="multilevel"/>
     <w:tmpl w:val="A84C0446"/>
@@ -7351,7 +8881,7 @@
       </w:rPr>
     </w:lvl>
   </w:abstractNum>
-  <w:abstractNum w:abstractNumId="15" w15:restartNumberingAfterBreak="0">
+  <w:abstractNum w:abstractNumId="18" w15:restartNumberingAfterBreak="0">
     <w:nsid w:val="4E6841E8"/>
     <w:multiLevelType w:val="multilevel"/>
     <w:tmpl w:val="6B16C5B6"/>
@@ -7500,7 +9030,7 @@
       </w:rPr>
     </w:lvl>
   </w:abstractNum>
-  <w:abstractNum w:abstractNumId="16" w15:restartNumberingAfterBreak="0">
+  <w:abstractNum w:abstractNumId="19" w15:restartNumberingAfterBreak="0">
     <w:nsid w:val="4EBB34BC"/>
     <w:multiLevelType w:val="multilevel"/>
     <w:tmpl w:val="BC4AFC34"/>
@@ -7649,7 +9179,7 @@
       </w:rPr>
     </w:lvl>
   </w:abstractNum>
-  <w:abstractNum w:abstractNumId="17" w15:restartNumberingAfterBreak="0">
+  <w:abstractNum w:abstractNumId="20" w15:restartNumberingAfterBreak="0">
     <w:nsid w:val="57B2193E"/>
     <w:multiLevelType w:val="multilevel"/>
     <w:tmpl w:val="17C8BCC8"/>
@@ -7798,7 +9328,156 @@
       </w:rPr>
     </w:lvl>
   </w:abstractNum>
-  <w:abstractNum w:abstractNumId="18" w15:restartNumberingAfterBreak="0">
+  <w:abstractNum w:abstractNumId="21" w15:restartNumberingAfterBreak="0">
+    <w:nsid w:val="5D717235"/>
+    <w:multiLevelType w:val="multilevel"/>
+    <w:tmpl w:val="5404B81E"/>
+    <w:lvl w:ilvl="0">
+      <w:start w:val="1"/>
+      <w:numFmt w:val="bullet"/>
+      <w:lvlText w:val=""/>
+      <w:lvlJc w:val="left"/>
+      <w:pPr>
+        <w:tabs>
+          <w:tab w:val="num" w:pos="1080"/>
+        </w:tabs>
+        <w:ind w:left="1080" w:hanging="360"/>
+      </w:pPr>
+      <w:rPr>
+        <w:rFonts w:ascii="Symbol" w:hAnsi="Symbol" w:hint="default"/>
+        <w:sz w:val="20"/>
+      </w:rPr>
+    </w:lvl>
+    <w:lvl w:ilvl="1" w:tentative="1">
+      <w:start w:val="1"/>
+      <w:numFmt w:val="bullet"/>
+      <w:lvlText w:val="o"/>
+      <w:lvlJc w:val="left"/>
+      <w:pPr>
+        <w:tabs>
+          <w:tab w:val="num" w:pos="1800"/>
+        </w:tabs>
+        <w:ind w:left="1800" w:hanging="360"/>
+      </w:pPr>
+      <w:rPr>
+        <w:rFonts w:ascii="Courier New" w:hAnsi="Courier New" w:hint="default"/>
+        <w:sz w:val="20"/>
+      </w:rPr>
+    </w:lvl>
+    <w:lvl w:ilvl="2" w:tentative="1">
+      <w:start w:val="1"/>
+      <w:numFmt w:val="bullet"/>
+      <w:lvlText w:val=""/>
+      <w:lvlJc w:val="left"/>
+      <w:pPr>
+        <w:tabs>
+          <w:tab w:val="num" w:pos="2520"/>
+        </w:tabs>
+        <w:ind w:left="2520" w:hanging="360"/>
+      </w:pPr>
+      <w:rPr>
+        <w:rFonts w:ascii="Wingdings" w:hAnsi="Wingdings" w:hint="default"/>
+        <w:sz w:val="20"/>
+      </w:rPr>
+    </w:lvl>
+    <w:lvl w:ilvl="3" w:tentative="1">
+      <w:start w:val="1"/>
+      <w:numFmt w:val="bullet"/>
+      <w:lvlText w:val=""/>
+      <w:lvlJc w:val="left"/>
+      <w:pPr>
+        <w:tabs>
+          <w:tab w:val="num" w:pos="3240"/>
+        </w:tabs>
+        <w:ind w:left="3240" w:hanging="360"/>
+      </w:pPr>
+      <w:rPr>
+        <w:rFonts w:ascii="Wingdings" w:hAnsi="Wingdings" w:hint="default"/>
+        <w:sz w:val="20"/>
+      </w:rPr>
+    </w:lvl>
+    <w:lvl w:ilvl="4" w:tentative="1">
+      <w:start w:val="1"/>
+      <w:numFmt w:val="bullet"/>
+      <w:lvlText w:val=""/>
+      <w:lvlJc w:val="left"/>
+      <w:pPr>
+        <w:tabs>
+          <w:tab w:val="num" w:pos="3960"/>
+        </w:tabs>
+        <w:ind w:left="3960" w:hanging="360"/>
+      </w:pPr>
+      <w:rPr>
+        <w:rFonts w:ascii="Wingdings" w:hAnsi="Wingdings" w:hint="default"/>
+        <w:sz w:val="20"/>
+      </w:rPr>
+    </w:lvl>
+    <w:lvl w:ilvl="5" w:tentative="1">
+      <w:start w:val="1"/>
+      <w:numFmt w:val="bullet"/>
+      <w:lvlText w:val=""/>
+      <w:lvlJc w:val="left"/>
+      <w:pPr>
+        <w:tabs>
+          <w:tab w:val="num" w:pos="4680"/>
+        </w:tabs>
+        <w:ind w:left="4680" w:hanging="360"/>
+      </w:pPr>
+      <w:rPr>
+        <w:rFonts w:ascii="Wingdings" w:hAnsi="Wingdings" w:hint="default"/>
+        <w:sz w:val="20"/>
+      </w:rPr>
+    </w:lvl>
+    <w:lvl w:ilvl="6" w:tentative="1">
+      <w:start w:val="1"/>
+      <w:numFmt w:val="bullet"/>
+      <w:lvlText w:val=""/>
+      <w:lvlJc w:val="left"/>
+      <w:pPr>
+        <w:tabs>
+          <w:tab w:val="num" w:pos="5400"/>
+        </w:tabs>
+        <w:ind w:left="5400" w:hanging="360"/>
+      </w:pPr>
+      <w:rPr>
+        <w:rFonts w:ascii="Wingdings" w:hAnsi="Wingdings" w:hint="default"/>
+        <w:sz w:val="20"/>
+      </w:rPr>
+    </w:lvl>
+    <w:lvl w:ilvl="7" w:tentative="1">
+      <w:start w:val="1"/>
+      <w:numFmt w:val="bullet"/>
+      <w:lvlText w:val=""/>
+      <w:lvlJc w:val="left"/>
+      <w:pPr>
+        <w:tabs>
+          <w:tab w:val="num" w:pos="6120"/>
+        </w:tabs>
+        <w:ind w:left="6120" w:hanging="360"/>
+      </w:pPr>
+      <w:rPr>
+        <w:rFonts w:ascii="Wingdings" w:hAnsi="Wingdings" w:hint="default"/>
+        <w:sz w:val="20"/>
+      </w:rPr>
+    </w:lvl>
+    <w:lvl w:ilvl="8" w:tentative="1">
+      <w:start w:val="1"/>
+      <w:numFmt w:val="bullet"/>
+      <w:lvlText w:val=""/>
+      <w:lvlJc w:val="left"/>
+      <w:pPr>
+        <w:tabs>
+          <w:tab w:val="num" w:pos="6840"/>
+        </w:tabs>
+        <w:ind w:left="6840" w:hanging="360"/>
+      </w:pPr>
+      <w:rPr>
+        <w:rFonts w:ascii="Wingdings" w:hAnsi="Wingdings" w:hint="default"/>
+        <w:sz w:val="20"/>
+      </w:rPr>
+    </w:lvl>
+  </w:abstractNum>
+  <w:abstractNum w:abstractNumId="22" w15:restartNumberingAfterBreak="0">
     <w:nsid w:val="66E17FD0"/>
     <w:multiLevelType w:val="multilevel"/>
     <w:tmpl w:val="2AAA11C8"/>
@@ -7947,7 +9626,7 @@
       </w:rPr>
     </w:lvl>
   </w:abstractNum>
-  <w:abstractNum w:abstractNumId="19" w15:restartNumberingAfterBreak="0">
+  <w:abstractNum w:abstractNumId="23" w15:restartNumberingAfterBreak="0">
     <w:nsid w:val="67E74A00"/>
     <w:multiLevelType w:val="multilevel"/>
     <w:tmpl w:val="4D2E49C8"/>
@@ -8096,7 +9775,7 @@
       </w:rPr>
     </w:lvl>
   </w:abstractNum>
-  <w:abstractNum w:abstractNumId="20" w15:restartNumberingAfterBreak="0">
+  <w:abstractNum w:abstractNumId="24" w15:restartNumberingAfterBreak="0">
     <w:nsid w:val="69CC1712"/>
     <w:multiLevelType w:val="multilevel"/>
     <w:tmpl w:val="9730B5F6"/>
@@ -8245,7 +9924,7 @@
       </w:rPr>
     </w:lvl>
   </w:abstractNum>
-  <w:abstractNum w:abstractNumId="21" w15:restartNumberingAfterBreak="0">
+  <w:abstractNum w:abstractNumId="25" w15:restartNumberingAfterBreak="0">
     <w:nsid w:val="6A267B5B"/>
     <w:multiLevelType w:val="multilevel"/>
     <w:tmpl w:val="244A89DE"/>
@@ -8394,7 +10073,124 @@
       </w:rPr>
     </w:lvl>
   </w:abstractNum>
-  <w:abstractNum w:abstractNumId="22" w15:restartNumberingAfterBreak="0">
+  <w:abstractNum w:abstractNumId="26" w15:restartNumberingAfterBreak="0">
+    <w:nsid w:val="6D982CBC"/>
+    <w:multiLevelType w:val="multilevel"/>
+    <w:tmpl w:val="184EDE9C"/>
+    <w:lvl w:ilvl="0">
+      <w:start w:val="1"/>
+      <w:numFmt w:val="decimal"/>
+      <w:lvlText w:val="%1."/>
+      <w:lvlJc w:val="left"/>
+      <w:pPr>
+        <w:tabs>
+          <w:tab w:val="num" w:pos="720"/>
+        </w:tabs>
+        <w:ind w:left="720" w:hanging="360"/>
+      </w:pPr>
+    </w:lvl>
+    <w:lvl w:ilvl="1">
+      <w:start w:val="1"/>
+      <w:numFmt w:val="bullet"/>
+      <w:lvlText w:val="o"/>
+      <w:lvlJc w:val="left"/>
+      <w:pPr>
+        <w:tabs>
+          <w:tab w:val="num" w:pos="1440"/>
+        </w:tabs>
+        <w:ind w:left="1440" w:hanging="360"/>
+      </w:pPr>
+      <w:rPr>
+        <w:rFonts w:ascii="Courier New" w:hAnsi="Courier New" w:hint="default"/>
+        <w:sz w:val="20"/>
+      </w:rPr>
+    </w:lvl>
+    <w:lvl w:ilvl="2" w:tentative="1">
+      <w:start w:val="1"/>
+      <w:numFmt w:val="decimal"/>
+      <w:lvlText w:val="%3."/>
+      <w:lvlJc w:val="left"/>
+      <w:pPr>
+        <w:tabs>
+          <w:tab w:val="num" w:pos="2160"/>
+        </w:tabs>
+        <w:ind w:left="2160" w:hanging="360"/>
+      </w:pPr>
+    </w:lvl>
+    <w:lvl w:ilvl="3" w:tentative="1">
+      <w:start w:val="1"/>
+      <w:numFmt w:val="decimal"/>
+      <w:lvlText w:val="%4."/>
+      <w:lvlJc w:val="left"/>
+      <w:pPr>
+        <w:tabs>
+          <w:tab w:val="num" w:pos="2880"/>
+        </w:tabs>
+        <w:ind w:left="2880" w:hanging="360"/>
+      </w:pPr>
+    </w:lvl>
+    <w:lvl w:ilvl="4" w:tentative="1">
+      <w:start w:val="1"/>
+      <w:numFmt w:val="decimal"/>
+      <w:lvlText w:val="%5."/>
+      <w:lvlJc w:val="left"/>
+      <w:pPr>
+        <w:tabs>
+          <w:tab w:val="num" w:pos="3600"/>
+        </w:tabs>
+        <w:ind w:left="3600" w:hanging="360"/>
+      </w:pPr>
+    </w:lvl>
+    <w:lvl w:ilvl="5" w:tentative="1">
+      <w:start w:val="1"/>
+      <w:numFmt w:val="decimal"/>
+      <w:lvlText w:val="%6."/>
+      <w:lvlJc w:val="left"/>
+      <w:pPr>
+        <w:tabs>
+          <w:tab w:val="num" w:pos="4320"/>
+        </w:tabs>
+        <w:ind w:left="4320" w:hanging="360"/>
+      </w:pPr>
+    </w:lvl>
+    <w:lvl w:ilvl="6" w:tentative="1">
+      <w:start w:val="1"/>
+      <w:numFmt w:val="decimal"/>
+      <w:lvlText w:val="%7."/>
+      <w:lvlJc w:val="left"/>
+      <w:pPr>
+        <w:tabs>
+          <w:tab w:val="num" w:pos="5040"/>
+        </w:tabs>
+        <w:ind w:left="5040" w:hanging="360"/>
+      </w:pPr>
+    </w:lvl>
+    <w:lvl w:ilvl="7" w:tentative="1">
+      <w:start w:val="1"/>
+      <w:numFmt w:val="decimal"/>
+      <w:lvlText w:val="%8."/>
+      <w:lvlJc w:val="left"/>
+      <w:pPr>
+        <w:tabs>
+          <w:tab w:val="num" w:pos="5760"/>
+        </w:tabs>
+        <w:ind w:left="5760" w:hanging="360"/>
+      </w:pPr>
+    </w:lvl>
+    <w:lvl w:ilvl="8" w:tentative="1">
+      <w:start w:val="1"/>
+      <w:numFmt w:val="decimal"/>
+      <w:lvlText w:val="%9."/>
+      <w:lvlJc w:val="left"/>
+      <w:pPr>
+        <w:tabs>
+          <w:tab w:val="num" w:pos="6480"/>
+        </w:tabs>
+        <w:ind w:left="6480" w:hanging="360"/>
+      </w:pPr>
+    </w:lvl>
+  </w:abstractNum>
+  <w:abstractNum w:abstractNumId="27" w15:restartNumberingAfterBreak="0">
     <w:nsid w:val="6DA75C0F"/>
     <w:multiLevelType w:val="multilevel"/>
     <w:tmpl w:val="EEB2A8F6"/>
@@ -8507,7 +10303,7 @@
       </w:pPr>
     </w:lvl>
   </w:abstractNum>
-  <w:abstractNum w:abstractNumId="23" w15:restartNumberingAfterBreak="0">
+  <w:abstractNum w:abstractNumId="28" w15:restartNumberingAfterBreak="0">
     <w:nsid w:val="73560373"/>
     <w:multiLevelType w:val="multilevel"/>
     <w:tmpl w:val="184EDE9C"/>
@@ -8624,7 +10420,7 @@
       </w:pPr>
     </w:lvl>
   </w:abstractNum>
-  <w:abstractNum w:abstractNumId="24" w15:restartNumberingAfterBreak="0">
+  <w:abstractNum w:abstractNumId="29" w15:restartNumberingAfterBreak="0">
     <w:nsid w:val="7B512FA8"/>
     <w:multiLevelType w:val="multilevel"/>
     <w:tmpl w:val="E2404BC0"/>
@@ -8773,7 +10569,7 @@
       </w:rPr>
     </w:lvl>
   </w:abstractNum>
-  <w:abstractNum w:abstractNumId="25" w15:restartNumberingAfterBreak="0">
+  <w:abstractNum w:abstractNumId="30" w15:restartNumberingAfterBreak="0">
     <w:nsid w:val="7E8D3547"/>
     <w:multiLevelType w:val="multilevel"/>
     <w:tmpl w:val="26DE8504"/>
@@ -8922,7 +10718,7 @@
       </w:rPr>
     </w:lvl>
   </w:abstractNum>
-  <w:abstractNum w:abstractNumId="26" w15:restartNumberingAfterBreak="0">
+  <w:abstractNum w:abstractNumId="31" w15:restartNumberingAfterBreak="0">
     <w:nsid w:val="7F680686"/>
     <w:multiLevelType w:val="multilevel"/>
     <w:tmpl w:val="D27EB68C"/>
@@ -9072,85 +10868,100 @@
     </w:lvl>
   </w:abstractNum>
   <w:num w:numId="1" w16cid:durableId="949773666">
+    <w:abstractNumId w:val="6"/>
+  </w:num>
+  <w:num w:numId="2" w16cid:durableId="704913823">
+    <w:abstractNumId w:val="27"/>
+  </w:num>
+  <w:num w:numId="3" w16cid:durableId="1224097583">
+    <w:abstractNumId w:val="11"/>
+  </w:num>
+  <w:num w:numId="4" w16cid:durableId="313266010">
+    <w:abstractNumId w:val="12"/>
+  </w:num>
+  <w:num w:numId="5" w16cid:durableId="1771387292">
+    <w:abstractNumId w:val="3"/>
+  </w:num>
+  <w:num w:numId="6" w16cid:durableId="1106388516">
+    <w:abstractNumId w:val="18"/>
+  </w:num>
+  <w:num w:numId="7" w16cid:durableId="115762623">
+    <w:abstractNumId w:val="24"/>
+  </w:num>
+  <w:num w:numId="8" w16cid:durableId="1309435731">
+    <w:abstractNumId w:val="10"/>
+  </w:num>
+  <w:num w:numId="9" w16cid:durableId="467935122">
+    <w:abstractNumId w:val="7"/>
+  </w:num>
+  <w:num w:numId="10" w16cid:durableId="105277233">
+    <w:abstractNumId w:val="19"/>
+  </w:num>
+  <w:num w:numId="11" w16cid:durableId="2081436895">
     <w:abstractNumId w:val="5"/>
   </w:num>
-  <w:num w:numId="2" w16cid:durableId="704913823">
-    <w:abstractNumId w:val="22"/>
-  </w:num>
-  <w:num w:numId="3" w16cid:durableId="1224097583">
-    <w:abstractNumId w:val="10"/>
-  </w:num>
-  <w:num w:numId="4" w16cid:durableId="313266010">
-    <w:abstractNumId w:val="11"/>
-  </w:num>
-  <w:num w:numId="5" w16cid:durableId="1771387292">
-    <w:abstractNumId w:val="2"/>
-  </w:num>
-  <w:num w:numId="6" w16cid:durableId="1106388516">
-    <w:abstractNumId w:val="15"/>
-  </w:num>
-  <w:num w:numId="7" w16cid:durableId="115762623">
-    <w:abstractNumId w:val="20"/>
-  </w:num>
-  <w:num w:numId="8" w16cid:durableId="1309435731">
-    <w:abstractNumId w:val="9"/>
-  </w:num>
-  <w:num w:numId="9" w16cid:durableId="467935122">
-    <w:abstractNumId w:val="6"/>
-  </w:num>
-  <w:num w:numId="10" w16cid:durableId="105277233">
-    <w:abstractNumId w:val="16"/>
-  </w:num>
-  <w:num w:numId="11" w16cid:durableId="2081436895">
-    <w:abstractNumId w:val="4"/>
-  </w:num>
   <w:num w:numId="12" w16cid:durableId="29457621">
-    <w:abstractNumId w:val="19"/>
+    <w:abstractNumId w:val="23"/>
   </w:num>
   <w:num w:numId="13" w16cid:durableId="1599869665">
-    <w:abstractNumId w:val="12"/>
+    <w:abstractNumId w:val="13"/>
   </w:num>
   <w:num w:numId="14" w16cid:durableId="1187058351">
     <w:abstractNumId w:val="0"/>
   </w:num>
   <w:num w:numId="15" w16cid:durableId="855844960">
-    <w:abstractNumId w:val="24"/>
+    <w:abstractNumId w:val="29"/>
   </w:num>
   <w:num w:numId="16" w16cid:durableId="756901008">
-    <w:abstractNumId w:val="3"/>
+    <w:abstractNumId w:val="4"/>
   </w:num>
   <w:num w:numId="17" w16cid:durableId="966277764">
-    <w:abstractNumId w:val="18"/>
+    <w:abstractNumId w:val="22"/>
   </w:num>
   <w:num w:numId="18" w16cid:durableId="1490708398">
     <w:abstractNumId w:val="1"/>
   </w:num>
   <w:num w:numId="19" w16cid:durableId="1514152251">
+    <w:abstractNumId w:val="20"/>
+  </w:num>
+  <w:num w:numId="20" w16cid:durableId="1449935693">
+    <w:abstractNumId w:val="31"/>
+  </w:num>
+  <w:num w:numId="21" w16cid:durableId="1579364811">
+    <w:abstractNumId w:val="8"/>
+  </w:num>
+  <w:num w:numId="22" w16cid:durableId="1037894680">
+    <w:abstractNumId w:val="25"/>
+  </w:num>
+  <w:num w:numId="23" w16cid:durableId="790561358">
     <w:abstractNumId w:val="17"/>
   </w:num>
-  <w:num w:numId="20" w16cid:durableId="1449935693">
+  <w:num w:numId="24" w16cid:durableId="33772589">
+    <w:abstractNumId w:val="9"/>
+  </w:num>
+  <w:num w:numId="25" w16cid:durableId="846212922">
+    <w:abstractNumId w:val="30"/>
+  </w:num>
+  <w:num w:numId="26" w16cid:durableId="1647277150">
+    <w:abstractNumId w:val="28"/>
+  </w:num>
+  <w:num w:numId="27" w16cid:durableId="1405952647">
+    <w:abstractNumId w:val="14"/>
+  </w:num>
+  <w:num w:numId="28" w16cid:durableId="936400357">
     <w:abstractNumId w:val="26"/>
   </w:num>
-  <w:num w:numId="21" w16cid:durableId="1579364811">
-    <w:abstractNumId w:val="7"/>
+  <w:num w:numId="29" w16cid:durableId="150098088">
+    <w:abstractNumId w:val="15"/>
   </w:num>
-  <w:num w:numId="22" w16cid:durableId="1037894680">
+  <w:num w:numId="30" w16cid:durableId="2036685683">
     <w:abstractNumId w:val="21"/>
   </w:num>
-  <w:num w:numId="23" w16cid:durableId="790561358">
-    <w:abstractNumId w:val="14"/>
+  <w:num w:numId="31" w16cid:durableId="1508056242">
+    <w:abstractNumId w:val="2"/>
   </w:num>
-  <w:num w:numId="24" w16cid:durableId="33772589">
-    <w:abstractNumId w:val="8"/>
-  </w:num>
-  <w:num w:numId="25" w16cid:durableId="846212922">
-    <w:abstractNumId w:val="25"/>
-  </w:num>
-  <w:num w:numId="26" w16cid:durableId="1647277150">
-    <w:abstractNumId w:val="23"/>
-  </w:num>
-  <w:num w:numId="27" w16cid:durableId="1405952647">
-    <w:abstractNumId w:val="13"/>
+  <w:num w:numId="32" w16cid:durableId="683289150">
+    <w:abstractNumId w:val="16"/>
   </w:num>
 </w:numbering>
 </file>

</xml_diff>